<commit_message>
Updated with today's changes
</commit_message>
<xml_diff>
--- a/Report_docs/Block Diagram.docx
+++ b/Report_docs/Block Diagram.docx
@@ -7,6 +7,1507 @@
         <w:rPr>
           <w:noProof/>
         </w:rPr>
+        <mc:AlternateContent>
+          <mc:Choice Requires="wpc">
+            <w:drawing>
+              <wp:inline distT="0" distB="0" distL="0" distR="0" wp14:anchorId="467E6546" wp14:editId="4E264B8F">
+                <wp:extent cx="8054340" cy="3634105"/>
+                <wp:effectExtent l="19050" t="19050" r="3810" b="4445"/>
+                <wp:docPr id="658697915" name="Canvas 1"/>
+                <wp:cNvGraphicFramePr>
+                  <a:graphicFrameLocks xmlns:a="http://schemas.openxmlformats.org/drawingml/2006/main" noChangeAspect="1"/>
+                </wp:cNvGraphicFramePr>
+                <a:graphic xmlns:a="http://schemas.openxmlformats.org/drawingml/2006/main">
+                  <a:graphicData uri="http://schemas.microsoft.com/office/word/2010/wordprocessingCanvas">
+                    <wpc:wpc>
+                      <wpc:bg>
+                        <a:solidFill>
+                          <a:prstClr val="white"/>
+                        </a:solidFill>
+                      </wpc:bg>
+                      <wpc:whole/>
+                      <wps:wsp>
+                        <wps:cNvPr id="1922573696" name="Rectangle: Rounded Corners 1922573696"/>
+                        <wps:cNvSpPr/>
+                        <wps:spPr>
+                          <a:xfrm>
+                            <a:off x="615" y="248"/>
+                            <a:ext cx="3254375" cy="3493852"/>
+                          </a:xfrm>
+                          <a:prstGeom prst="roundRect">
+                            <a:avLst/>
+                          </a:prstGeom>
+                          <a:ln>
+                            <a:noFill/>
+                          </a:ln>
+                        </wps:spPr>
+                        <wps:style>
+                          <a:lnRef idx="2">
+                            <a:schemeClr val="accent4">
+                              <a:shade val="15000"/>
+                            </a:schemeClr>
+                          </a:lnRef>
+                          <a:fillRef idx="1">
+                            <a:schemeClr val="accent4"/>
+                          </a:fillRef>
+                          <a:effectRef idx="0">
+                            <a:schemeClr val="accent4"/>
+                          </a:effectRef>
+                          <a:fontRef idx="minor">
+                            <a:schemeClr val="lt1"/>
+                          </a:fontRef>
+                        </wps:style>
+                        <wps:txbx>
+                          <w:txbxContent>
+                            <w:p>
+                              <w:pPr>
+                                <w:jc w:val="center"/>
+                                <w:rPr>
+                                  <w:sz w:val="32"/>
+                                  <w:szCs w:val="32"/>
+                                </w:rPr>
+                              </w:pPr>
+                              <w:r>
+                                <w:rPr>
+                                  <w:sz w:val="32"/>
+                                  <w:szCs w:val="32"/>
+                                </w:rPr>
+                                <w:t>Test Application</w:t>
+                              </w:r>
+                            </w:p>
+                          </w:txbxContent>
+                        </wps:txbx>
+                        <wps:bodyPr rot="0" spcFirstLastPara="0" vertOverflow="overflow" horzOverflow="overflow" vert="horz" wrap="square" lIns="91440" tIns="45720" rIns="91440" bIns="45720" numCol="1" spcCol="0" rtlCol="0" fromWordArt="0" anchor="t" anchorCtr="0" forceAA="0" compatLnSpc="1">
+                          <a:prstTxWarp prst="textNoShape">
+                            <a:avLst/>
+                          </a:prstTxWarp>
+                          <a:noAutofit/>
+                        </wps:bodyPr>
+                      </wps:wsp>
+                      <wps:wsp>
+                        <wps:cNvPr id="1785716154" name="Rectangle: Rounded Corners 1785716154"/>
+                        <wps:cNvSpPr/>
+                        <wps:spPr>
+                          <a:xfrm>
+                            <a:off x="615" y="491512"/>
+                            <a:ext cx="3254375" cy="2258892"/>
+                          </a:xfrm>
+                          <a:prstGeom prst="roundRect">
+                            <a:avLst/>
+                          </a:prstGeom>
+                          <a:ln>
+                            <a:noFill/>
+                          </a:ln>
+                        </wps:spPr>
+                        <wps:style>
+                          <a:lnRef idx="2">
+                            <a:schemeClr val="accent2">
+                              <a:shade val="15000"/>
+                            </a:schemeClr>
+                          </a:lnRef>
+                          <a:fillRef idx="1">
+                            <a:schemeClr val="accent2"/>
+                          </a:fillRef>
+                          <a:effectRef idx="0">
+                            <a:schemeClr val="accent2"/>
+                          </a:effectRef>
+                          <a:fontRef idx="minor">
+                            <a:schemeClr val="lt1"/>
+                          </a:fontRef>
+                        </wps:style>
+                        <wps:txbx>
+                          <w:txbxContent>
+                            <w:p>
+                              <w:pPr>
+                                <w:jc w:val="center"/>
+                              </w:pPr>
+                              <w:r>
+                                <w:rPr>
+                                  <w:sz w:val="32"/>
+                                  <w:szCs w:val="32"/>
+                                </w:rPr>
+                                <w:t>Device</w:t>
+                              </w:r>
+                              <w:r>
+                                <w:t xml:space="preserve"> </w:t>
+                              </w:r>
+                              <w:r>
+                                <w:rPr>
+                                  <w:sz w:val="32"/>
+                                  <w:szCs w:val="32"/>
+                                </w:rPr>
+                                <w:t>Driver</w:t>
+                              </w:r>
+                            </w:p>
+                          </w:txbxContent>
+                        </wps:txbx>
+                        <wps:bodyPr rot="0" spcFirstLastPara="0" vertOverflow="overflow" horzOverflow="overflow" vert="horz" wrap="square" lIns="91440" tIns="45720" rIns="91440" bIns="45720" numCol="1" spcCol="0" rtlCol="0" fromWordArt="0" anchor="t" anchorCtr="0" forceAA="0" compatLnSpc="1">
+                          <a:prstTxWarp prst="textNoShape">
+                            <a:avLst/>
+                          </a:prstTxWarp>
+                          <a:noAutofit/>
+                        </wps:bodyPr>
+                      </wps:wsp>
+                      <wps:wsp>
+                        <wps:cNvPr id="517438223" name="Rectangle: Rounded Corners 517438223"/>
+                        <wps:cNvSpPr/>
+                        <wps:spPr>
+                          <a:xfrm>
+                            <a:off x="615" y="958407"/>
+                            <a:ext cx="3254375" cy="2258695"/>
+                          </a:xfrm>
+                          <a:prstGeom prst="roundRect">
+                            <a:avLst/>
+                          </a:prstGeom>
+                          <a:ln>
+                            <a:noFill/>
+                          </a:ln>
+                        </wps:spPr>
+                        <wps:style>
+                          <a:lnRef idx="2">
+                            <a:schemeClr val="accent6">
+                              <a:shade val="15000"/>
+                            </a:schemeClr>
+                          </a:lnRef>
+                          <a:fillRef idx="1">
+                            <a:schemeClr val="accent6"/>
+                          </a:fillRef>
+                          <a:effectRef idx="0">
+                            <a:schemeClr val="accent6"/>
+                          </a:effectRef>
+                          <a:fontRef idx="minor">
+                            <a:schemeClr val="lt1"/>
+                          </a:fontRef>
+                        </wps:style>
+                        <wps:txbx>
+                          <w:txbxContent>
+                            <w:p>
+                              <w:pPr>
+                                <w:spacing w:line="256" w:lineRule="auto"/>
+                                <w:jc w:val="center"/>
+                                <w:rPr>
+                                  <w:rFonts w:eastAsia="Calibri"/>
+                                  <w:sz w:val="32"/>
+                                  <w:szCs w:val="32"/>
+                                  <w14:ligatures w14:val="none"/>
+                                </w:rPr>
+                              </w:pPr>
+                              <w:r>
+                                <w:rPr>
+                                  <w:rFonts w:eastAsia="Calibri"/>
+                                  <w:sz w:val="32"/>
+                                  <w:szCs w:val="32"/>
+                                </w:rPr>
+                                <w:t>Hardware Abstraction Layer</w:t>
+                              </w:r>
+                            </w:p>
+                          </w:txbxContent>
+                        </wps:txbx>
+                        <wps:bodyPr rot="0" spcFirstLastPara="0" vert="horz" wrap="square" lIns="91440" tIns="45720" rIns="91440" bIns="45720" numCol="1" spcCol="0" rtlCol="0" fromWordArt="0" anchor="t" anchorCtr="0" forceAA="0" compatLnSpc="1">
+                          <a:prstTxWarp prst="textNoShape">
+                            <a:avLst/>
+                          </a:prstTxWarp>
+                          <a:noAutofit/>
+                        </wps:bodyPr>
+                      </wps:wsp>
+                      <wps:wsp>
+                        <wps:cNvPr id="240668809" name="Rectangle: Rounded Corners 240668809"/>
+                        <wps:cNvSpPr/>
+                        <wps:spPr>
+                          <a:xfrm>
+                            <a:off x="615" y="1483748"/>
+                            <a:ext cx="3254376" cy="2115152"/>
+                          </a:xfrm>
+                          <a:prstGeom prst="roundRect">
+                            <a:avLst/>
+                          </a:prstGeom>
+                          <a:ln>
+                            <a:noFill/>
+                          </a:ln>
+                        </wps:spPr>
+                        <wps:style>
+                          <a:lnRef idx="2">
+                            <a:schemeClr val="accent1">
+                              <a:shade val="15000"/>
+                            </a:schemeClr>
+                          </a:lnRef>
+                          <a:fillRef idx="1">
+                            <a:schemeClr val="accent1"/>
+                          </a:fillRef>
+                          <a:effectRef idx="0">
+                            <a:schemeClr val="accent1"/>
+                          </a:effectRef>
+                          <a:fontRef idx="minor">
+                            <a:schemeClr val="lt1"/>
+                          </a:fontRef>
+                        </wps:style>
+                        <wps:txbx>
+                          <w:txbxContent>
+                            <w:p>
+                              <w:pPr>
+                                <w:spacing w:line="254" w:lineRule="auto"/>
+                                <w:jc w:val="center"/>
+                                <w:rPr>
+                                  <w:rFonts w:eastAsia="Calibri"/>
+                                  <w:sz w:val="32"/>
+                                  <w:szCs w:val="32"/>
+                                  <w14:ligatures w14:val="none"/>
+                                </w:rPr>
+                              </w:pPr>
+                              <w:r>
+                                <w:rPr>
+                                  <w:rFonts w:eastAsia="Calibri"/>
+                                  <w:sz w:val="32"/>
+                                  <w:szCs w:val="32"/>
+                                </w:rPr>
+                                <w:t>Hardware RTL</w:t>
+                              </w:r>
+                            </w:p>
+                          </w:txbxContent>
+                        </wps:txbx>
+                        <wps:bodyPr rot="0" spcFirstLastPara="0" vert="horz" wrap="square" lIns="91440" tIns="45720" rIns="91440" bIns="45720" numCol="1" spcCol="0" rtlCol="0" fromWordArt="0" anchor="t" anchorCtr="0" forceAA="0" compatLnSpc="1">
+                          <a:prstTxWarp prst="textNoShape">
+                            <a:avLst/>
+                          </a:prstTxWarp>
+                          <a:noAutofit/>
+                        </wps:bodyPr>
+                      </wps:wsp>
+                      <wps:wsp>
+                        <wps:cNvPr id="1447918613" name="Rectangle: Rounded Corners 1447918613"/>
+                        <wps:cNvSpPr/>
+                        <wps:spPr>
+                          <a:xfrm>
+                            <a:off x="0" y="140"/>
+                            <a:ext cx="4742597" cy="1483553"/>
+                          </a:xfrm>
+                          <a:prstGeom prst="roundRect">
+                            <a:avLst>
+                              <a:gd name="adj" fmla="val 35985"/>
+                            </a:avLst>
+                          </a:prstGeom>
+                          <a:noFill/>
+                          <a:ln w="28575">
+                            <a:solidFill>
+                              <a:srgbClr val="FF0000"/>
+                            </a:solidFill>
+                          </a:ln>
+                        </wps:spPr>
+                        <wps:style>
+                          <a:lnRef idx="2">
+                            <a:schemeClr val="accent1">
+                              <a:shade val="15000"/>
+                            </a:schemeClr>
+                          </a:lnRef>
+                          <a:fillRef idx="1">
+                            <a:schemeClr val="accent1"/>
+                          </a:fillRef>
+                          <a:effectRef idx="0">
+                            <a:schemeClr val="accent1"/>
+                          </a:effectRef>
+                          <a:fontRef idx="minor">
+                            <a:schemeClr val="lt1"/>
+                          </a:fontRef>
+                        </wps:style>
+                        <wps:txbx>
+                          <w:txbxContent>
+                            <w:p>
+                              <w:pPr>
+                                <w:jc w:val="right"/>
+                                <w:rPr>
+                                  <w:color w:val="000000" w:themeColor="text1"/>
+                                  <w:sz w:val="28"/>
+                                  <w:szCs w:val="28"/>
+                                </w:rPr>
+                              </w:pPr>
+                              <w:r>
+                                <w:rPr>
+                                  <w:color w:val="000000" w:themeColor="text1"/>
+                                  <w:sz w:val="28"/>
+                                  <w:szCs w:val="28"/>
+                                </w:rPr>
+                                <w:t>Software Layers</w:t>
+                              </w:r>
+                            </w:p>
+                          </w:txbxContent>
+                        </wps:txbx>
+                        <wps:bodyPr rot="0" spcFirstLastPara="0" vertOverflow="overflow" horzOverflow="overflow" vert="horz" wrap="square" lIns="91440" tIns="45720" rIns="91440" bIns="45720" numCol="1" spcCol="0" rtlCol="0" fromWordArt="0" anchor="ctr" anchorCtr="0" forceAA="0" compatLnSpc="1">
+                          <a:prstTxWarp prst="textNoShape">
+                            <a:avLst/>
+                          </a:prstTxWarp>
+                          <a:noAutofit/>
+                        </wps:bodyPr>
+                      </wps:wsp>
+                      <wps:wsp>
+                        <wps:cNvPr id="3391265" name="Rectangle: Rounded Corners 3391265"/>
+                        <wps:cNvSpPr/>
+                        <wps:spPr>
+                          <a:xfrm>
+                            <a:off x="0" y="1940481"/>
+                            <a:ext cx="3254375" cy="1658418"/>
+                          </a:xfrm>
+                          <a:prstGeom prst="roundRect">
+                            <a:avLst>
+                              <a:gd name="adj" fmla="val 22426"/>
+                            </a:avLst>
+                          </a:prstGeom>
+                          <a:solidFill>
+                            <a:srgbClr val="FFC000"/>
+                          </a:solidFill>
+                          <a:ln>
+                            <a:noFill/>
+                          </a:ln>
+                        </wps:spPr>
+                        <wps:style>
+                          <a:lnRef idx="2">
+                            <a:schemeClr val="accent1">
+                              <a:shade val="15000"/>
+                            </a:schemeClr>
+                          </a:lnRef>
+                          <a:fillRef idx="1">
+                            <a:schemeClr val="accent1"/>
+                          </a:fillRef>
+                          <a:effectRef idx="0">
+                            <a:schemeClr val="accent1"/>
+                          </a:effectRef>
+                          <a:fontRef idx="minor">
+                            <a:schemeClr val="lt1"/>
+                          </a:fontRef>
+                        </wps:style>
+                        <wps:txbx>
+                          <w:txbxContent>
+                            <w:p>
+                              <w:pPr>
+                                <w:spacing w:line="252" w:lineRule="auto"/>
+                                <w:jc w:val="center"/>
+                                <w:rPr>
+                                  <w:rFonts w:eastAsia="Calibri"/>
+                                  <w:sz w:val="32"/>
+                                  <w:szCs w:val="32"/>
+                                  <w14:ligatures w14:val="none"/>
+                                </w:rPr>
+                              </w:pPr>
+                              <w:r>
+                                <w:rPr>
+                                  <w:rFonts w:eastAsia="Calibri"/>
+                                  <w:sz w:val="32"/>
+                                  <w:szCs w:val="32"/>
+                                </w:rPr>
+                                <w:t>FGPA Gates and CLB</w:t>
+                              </w:r>
+                            </w:p>
+                          </w:txbxContent>
+                        </wps:txbx>
+                        <wps:bodyPr rot="0" spcFirstLastPara="0" vert="horz" wrap="square" lIns="91440" tIns="45720" rIns="91440" bIns="45720" numCol="1" spcCol="0" rtlCol="0" fromWordArt="0" anchor="t" anchorCtr="0" forceAA="0" compatLnSpc="1">
+                          <a:prstTxWarp prst="textNoShape">
+                            <a:avLst/>
+                          </a:prstTxWarp>
+                          <a:noAutofit/>
+                        </wps:bodyPr>
+                      </wps:wsp>
+                      <wps:wsp>
+                        <wps:cNvPr id="2093252175" name="Rectangle: Rounded Corners 2093252175"/>
+                        <wps:cNvSpPr/>
+                        <wps:spPr>
+                          <a:xfrm>
+                            <a:off x="0" y="2412033"/>
+                            <a:ext cx="3254375" cy="1187127"/>
+                          </a:xfrm>
+                          <a:prstGeom prst="roundRect">
+                            <a:avLst>
+                              <a:gd name="adj" fmla="val 25863"/>
+                            </a:avLst>
+                          </a:prstGeom>
+                          <a:solidFill>
+                            <a:srgbClr val="92D050"/>
+                          </a:solidFill>
+                          <a:ln>
+                            <a:noFill/>
+                          </a:ln>
+                        </wps:spPr>
+                        <wps:style>
+                          <a:lnRef idx="2">
+                            <a:schemeClr val="accent1">
+                              <a:shade val="15000"/>
+                            </a:schemeClr>
+                          </a:lnRef>
+                          <a:fillRef idx="1">
+                            <a:schemeClr val="accent1"/>
+                          </a:fillRef>
+                          <a:effectRef idx="0">
+                            <a:schemeClr val="accent1"/>
+                          </a:effectRef>
+                          <a:fontRef idx="minor">
+                            <a:schemeClr val="lt1"/>
+                          </a:fontRef>
+                        </wps:style>
+                        <wps:txbx>
+                          <w:txbxContent>
+                            <w:p>
+                              <w:pPr>
+                                <w:spacing w:line="252" w:lineRule="auto"/>
+                                <w:jc w:val="center"/>
+                                <w:rPr>
+                                  <w:rFonts w:eastAsia="Calibri"/>
+                                  <w:sz w:val="32"/>
+                                  <w:szCs w:val="32"/>
+                                  <w14:ligatures w14:val="none"/>
+                                </w:rPr>
+                              </w:pPr>
+                              <w:r>
+                                <w:rPr>
+                                  <w:rFonts w:eastAsia="Calibri"/>
+                                  <w:sz w:val="32"/>
+                                  <w:szCs w:val="32"/>
+                                </w:rPr>
+                                <w:t xml:space="preserve">FPGA </w:t>
+                              </w:r>
+                              <w:r>
+                                <w:rPr>
+                                  <w:rFonts w:eastAsia="Calibri"/>
+                                  <w:sz w:val="32"/>
+                                  <w:szCs w:val="32"/>
+                                </w:rPr>
+                                <w:t>Development Board</w:t>
+                              </w:r>
+                            </w:p>
+                          </w:txbxContent>
+                        </wps:txbx>
+                        <wps:bodyPr rot="0" spcFirstLastPara="0" vert="horz" wrap="square" lIns="91440" tIns="45720" rIns="91440" bIns="45720" numCol="1" spcCol="0" rtlCol="0" fromWordArt="0" anchor="t" anchorCtr="0" forceAA="0" compatLnSpc="1">
+                          <a:prstTxWarp prst="textNoShape">
+                            <a:avLst/>
+                          </a:prstTxWarp>
+                          <a:noAutofit/>
+                        </wps:bodyPr>
+                      </wps:wsp>
+                      <wps:wsp>
+                        <wps:cNvPr id="239298341" name="Rectangle: Rounded Corners 239298341"/>
+                        <wps:cNvSpPr/>
+                        <wps:spPr>
+                          <a:xfrm>
+                            <a:off x="615" y="1485499"/>
+                            <a:ext cx="4742597" cy="2115120"/>
+                          </a:xfrm>
+                          <a:prstGeom prst="roundRect">
+                            <a:avLst>
+                              <a:gd name="adj" fmla="val 15833"/>
+                            </a:avLst>
+                          </a:prstGeom>
+                          <a:noFill/>
+                          <a:ln w="28575">
+                            <a:solidFill>
+                              <a:srgbClr val="FF0000"/>
+                            </a:solidFill>
+                          </a:ln>
+                        </wps:spPr>
+                        <wps:style>
+                          <a:lnRef idx="2">
+                            <a:schemeClr val="accent1">
+                              <a:shade val="15000"/>
+                            </a:schemeClr>
+                          </a:lnRef>
+                          <a:fillRef idx="1">
+                            <a:schemeClr val="accent1"/>
+                          </a:fillRef>
+                          <a:effectRef idx="0">
+                            <a:schemeClr val="accent1"/>
+                          </a:effectRef>
+                          <a:fontRef idx="minor">
+                            <a:schemeClr val="lt1"/>
+                          </a:fontRef>
+                        </wps:style>
+                        <wps:txbx>
+                          <w:txbxContent>
+                            <w:p>
+                              <w:pPr>
+                                <w:spacing w:line="256" w:lineRule="auto"/>
+                                <w:jc w:val="right"/>
+                                <w:rPr>
+                                  <w:rFonts w:eastAsia="Calibri"/>
+                                  <w:color w:val="000000"/>
+                                  <w:sz w:val="28"/>
+                                  <w:szCs w:val="28"/>
+                                  <w14:ligatures w14:val="none"/>
+                                </w:rPr>
+                              </w:pPr>
+                              <w:r>
+                                <w:rPr>
+                                  <w:rFonts w:eastAsia="Calibri"/>
+                                  <w:color w:val="000000"/>
+                                  <w:sz w:val="28"/>
+                                  <w:szCs w:val="28"/>
+                                </w:rPr>
+                                <w:t>Hardware Layer</w:t>
+                              </w:r>
+                            </w:p>
+                            <w:p>
+                              <w:pPr>
+                                <w:spacing w:line="256" w:lineRule="auto"/>
+                                <w:jc w:val="right"/>
+                                <w:rPr>
+                                  <w:rFonts w:eastAsia="Calibri"/>
+                                  <w:color w:val="000000"/>
+                                  <w:sz w:val="28"/>
+                                  <w:szCs w:val="28"/>
+                                  <w14:ligatures w14:val="none"/>
+                                </w:rPr>
+                              </w:pPr>
+                            </w:p>
+                          </w:txbxContent>
+                        </wps:txbx>
+                        <wps:bodyPr rot="0" spcFirstLastPara="0" vert="horz" wrap="square" lIns="91440" tIns="45720" rIns="91440" bIns="45720" numCol="1" spcCol="0" rtlCol="0" fromWordArt="0" anchor="ctr" anchorCtr="0" forceAA="0" compatLnSpc="1">
+                          <a:prstTxWarp prst="textNoShape">
+                            <a:avLst/>
+                          </a:prstTxWarp>
+                          <a:noAutofit/>
+                        </wps:bodyPr>
+                      </wps:wsp>
+                    </wpc:wpc>
+                  </a:graphicData>
+                </a:graphic>
+              </wp:inline>
+            </w:drawing>
+          </mc:Choice>
+          <mc:Fallback>
+            <w:pict>
+              <v:group w14:anchorId="467E6546" id="Canvas 1" o:spid="_x0000_s1026" editas="canvas" style="width:634.2pt;height:286.15pt;mso-position-horizontal-relative:char;mso-position-vertical-relative:line" coordsize="80543,36341" o:gfxdata="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">
+                <v:shapetype id="_x0000_t75" coordsize="21600,21600" o:spt="75" o:preferrelative="t" path="m@4@5l@4@11@9@11@9@5xe" filled="f" stroked="f">
+                  <v:stroke joinstyle="miter"/>
+                  <v:formulas>
+                    <v:f eqn="if lineDrawn pixelLineWidth 0"/>
+                    <v:f eqn="sum @0 1 0"/>
+                    <v:f eqn="sum 0 0 @1"/>
+                    <v:f eqn="prod @2 1 2"/>
+                    <v:f eqn="prod @3 21600 pixelWidth"/>
+                    <v:f eqn="prod @3 21600 pixelHeight"/>
+                    <v:f eqn="sum @0 0 1"/>
+                    <v:f eqn="prod @6 1 2"/>
+                    <v:f eqn="prod @7 21600 pixelWidth"/>
+                    <v:f eqn="sum @8 21600 0"/>
+                    <v:f eqn="prod @7 21600 pixelHeight"/>
+                    <v:f eqn="sum @10 21600 0"/>
+                  </v:formulas>
+                  <v:path o:extrusionok="f" gradientshapeok="t" o:connecttype="rect"/>
+                  <o:lock v:ext="edit" aspectratio="t"/>
+                </v:shapetype>
+                <v:shape id="_x0000_s1027" type="#_x0000_t75" style="position:absolute;width:80543;height:36341;visibility:visible;mso-wrap-style:square" filled="t">
+                  <v:fill o:detectmouseclick="t"/>
+                  <v:path o:connecttype="none"/>
+                </v:shape>
+                <v:roundrect id="Rectangle: Rounded Corners 1922573696" o:spid="_x0000_s1028" style="position:absolute;left:6;top:2;width:32543;height:34939;visibility:visible;mso-wrap-style:square;v-text-anchor:top" arcsize="10923f" o:gfxdata="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" fillcolor="#ffc000 [3207]" stroked="f" strokeweight="1pt">
+                  <v:stroke joinstyle="miter"/>
+                  <v:textbox>
+                    <w:txbxContent>
+                      <w:p>
+                        <w:pPr>
+                          <w:jc w:val="center"/>
+                          <w:rPr>
+                            <w:sz w:val="32"/>
+                            <w:szCs w:val="32"/>
+                          </w:rPr>
+                        </w:pPr>
+                        <w:r>
+                          <w:rPr>
+                            <w:sz w:val="32"/>
+                            <w:szCs w:val="32"/>
+                          </w:rPr>
+                          <w:t>Test Application</w:t>
+                        </w:r>
+                      </w:p>
+                    </w:txbxContent>
+                  </v:textbox>
+                </v:roundrect>
+                <v:roundrect id="Rectangle: Rounded Corners 1785716154" o:spid="_x0000_s1029" style="position:absolute;left:6;top:4915;width:32543;height:22589;visibility:visible;mso-wrap-style:square;v-text-anchor:top" arcsize="10923f" o:gfxdata="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" fillcolor="#ed7d31 [3205]" stroked="f" strokeweight="1pt">
+                  <v:stroke joinstyle="miter"/>
+                  <v:textbox>
+                    <w:txbxContent>
+                      <w:p>
+                        <w:pPr>
+                          <w:jc w:val="center"/>
+                        </w:pPr>
+                        <w:r>
+                          <w:rPr>
+                            <w:sz w:val="32"/>
+                            <w:szCs w:val="32"/>
+                          </w:rPr>
+                          <w:t>Device</w:t>
+                        </w:r>
+                        <w:r>
+                          <w:t xml:space="preserve"> </w:t>
+                        </w:r>
+                        <w:r>
+                          <w:rPr>
+                            <w:sz w:val="32"/>
+                            <w:szCs w:val="32"/>
+                          </w:rPr>
+                          <w:t>Driver</w:t>
+                        </w:r>
+                      </w:p>
+                    </w:txbxContent>
+                  </v:textbox>
+                </v:roundrect>
+                <v:roundrect id="Rectangle: Rounded Corners 517438223" o:spid="_x0000_s1030" style="position:absolute;left:6;top:9584;width:32543;height:22587;visibility:visible;mso-wrap-style:square;v-text-anchor:top" arcsize="10923f" o:gfxdata="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" fillcolor="#70ad47 [3209]" stroked="f" strokeweight="1pt">
+                  <v:stroke joinstyle="miter"/>
+                  <v:textbox>
+                    <w:txbxContent>
+                      <w:p>
+                        <w:pPr>
+                          <w:spacing w:line="256" w:lineRule="auto"/>
+                          <w:jc w:val="center"/>
+                          <w:rPr>
+                            <w:rFonts w:eastAsia="Calibri"/>
+                            <w:sz w:val="32"/>
+                            <w:szCs w:val="32"/>
+                            <w14:ligatures w14:val="none"/>
+                          </w:rPr>
+                        </w:pPr>
+                        <w:r>
+                          <w:rPr>
+                            <w:rFonts w:eastAsia="Calibri"/>
+                            <w:sz w:val="32"/>
+                            <w:szCs w:val="32"/>
+                          </w:rPr>
+                          <w:t>Hardware Abstraction Layer</w:t>
+                        </w:r>
+                      </w:p>
+                    </w:txbxContent>
+                  </v:textbox>
+                </v:roundrect>
+                <v:roundrect id="Rectangle: Rounded Corners 240668809" o:spid="_x0000_s1031" style="position:absolute;left:6;top:14837;width:32543;height:21152;visibility:visible;mso-wrap-style:square;v-text-anchor:top" arcsize="10923f" o:gfxdata="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" fillcolor="#4472c4 [3204]" stroked="f" strokeweight="1pt">
+                  <v:stroke joinstyle="miter"/>
+                  <v:textbox>
+                    <w:txbxContent>
+                      <w:p>
+                        <w:pPr>
+                          <w:spacing w:line="254" w:lineRule="auto"/>
+                          <w:jc w:val="center"/>
+                          <w:rPr>
+                            <w:rFonts w:eastAsia="Calibri"/>
+                            <w:sz w:val="32"/>
+                            <w:szCs w:val="32"/>
+                            <w14:ligatures w14:val="none"/>
+                          </w:rPr>
+                        </w:pPr>
+                        <w:r>
+                          <w:rPr>
+                            <w:rFonts w:eastAsia="Calibri"/>
+                            <w:sz w:val="32"/>
+                            <w:szCs w:val="32"/>
+                          </w:rPr>
+                          <w:t>Hardware RTL</w:t>
+                        </w:r>
+                      </w:p>
+                    </w:txbxContent>
+                  </v:textbox>
+                </v:roundrect>
+                <v:roundrect id="Rectangle: Rounded Corners 1447918613" o:spid="_x0000_s1032" style="position:absolute;top:1;width:47425;height:14835;visibility:visible;mso-wrap-style:square;v-text-anchor:middle" arcsize="23583f" o:gfxdata="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" filled="f" strokecolor="red" strokeweight="2.25pt">
+                  <v:stroke joinstyle="miter"/>
+                  <v:textbox>
+                    <w:txbxContent>
+                      <w:p>
+                        <w:pPr>
+                          <w:jc w:val="right"/>
+                          <w:rPr>
+                            <w:color w:val="000000" w:themeColor="text1"/>
+                            <w:sz w:val="28"/>
+                            <w:szCs w:val="28"/>
+                          </w:rPr>
+                        </w:pPr>
+                        <w:r>
+                          <w:rPr>
+                            <w:color w:val="000000" w:themeColor="text1"/>
+                            <w:sz w:val="28"/>
+                            <w:szCs w:val="28"/>
+                          </w:rPr>
+                          <w:t>Software Layers</w:t>
+                        </w:r>
+                      </w:p>
+                    </w:txbxContent>
+                  </v:textbox>
+                </v:roundrect>
+                <v:roundrect id="Rectangle: Rounded Corners 3391265" o:spid="_x0000_s1033" style="position:absolute;top:19404;width:32543;height:16584;visibility:visible;mso-wrap-style:square;v-text-anchor:top" arcsize="14697f" o:gfxdata="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" fillcolor="#ffc000" stroked="f" strokeweight="1pt">
+                  <v:stroke joinstyle="miter"/>
+                  <v:textbox>
+                    <w:txbxContent>
+                      <w:p>
+                        <w:pPr>
+                          <w:spacing w:line="252" w:lineRule="auto"/>
+                          <w:jc w:val="center"/>
+                          <w:rPr>
+                            <w:rFonts w:eastAsia="Calibri"/>
+                            <w:sz w:val="32"/>
+                            <w:szCs w:val="32"/>
+                            <w14:ligatures w14:val="none"/>
+                          </w:rPr>
+                        </w:pPr>
+                        <w:r>
+                          <w:rPr>
+                            <w:rFonts w:eastAsia="Calibri"/>
+                            <w:sz w:val="32"/>
+                            <w:szCs w:val="32"/>
+                          </w:rPr>
+                          <w:t>FGPA Gates and CLB</w:t>
+                        </w:r>
+                      </w:p>
+                    </w:txbxContent>
+                  </v:textbox>
+                </v:roundrect>
+                <v:roundrect id="Rectangle: Rounded Corners 2093252175" o:spid="_x0000_s1034" style="position:absolute;top:24120;width:32543;height:11871;visibility:visible;mso-wrap-style:square;v-text-anchor:top" arcsize="16948f" o:gfxdata="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" fillcolor="#92d050" stroked="f" strokeweight="1pt">
+                  <v:stroke joinstyle="miter"/>
+                  <v:textbox>
+                    <w:txbxContent>
+                      <w:p>
+                        <w:pPr>
+                          <w:spacing w:line="252" w:lineRule="auto"/>
+                          <w:jc w:val="center"/>
+                          <w:rPr>
+                            <w:rFonts w:eastAsia="Calibri"/>
+                            <w:sz w:val="32"/>
+                            <w:szCs w:val="32"/>
+                            <w14:ligatures w14:val="none"/>
+                          </w:rPr>
+                        </w:pPr>
+                        <w:r>
+                          <w:rPr>
+                            <w:rFonts w:eastAsia="Calibri"/>
+                            <w:sz w:val="32"/>
+                            <w:szCs w:val="32"/>
+                          </w:rPr>
+                          <w:t xml:space="preserve">FPGA </w:t>
+                        </w:r>
+                        <w:r>
+                          <w:rPr>
+                            <w:rFonts w:eastAsia="Calibri"/>
+                            <w:sz w:val="32"/>
+                            <w:szCs w:val="32"/>
+                          </w:rPr>
+                          <w:t>Development Board</w:t>
+                        </w:r>
+                      </w:p>
+                    </w:txbxContent>
+                  </v:textbox>
+                </v:roundrect>
+                <v:roundrect id="Rectangle: Rounded Corners 239298341" o:spid="_x0000_s1035" style="position:absolute;left:6;top:14854;width:47426;height:21152;visibility:visible;mso-wrap-style:square;v-text-anchor:middle" arcsize="10376f" o:gfxdata="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" filled="f" strokecolor="red" strokeweight="2.25pt">
+                  <v:stroke joinstyle="miter"/>
+                  <v:textbox>
+                    <w:txbxContent>
+                      <w:p>
+                        <w:pPr>
+                          <w:spacing w:line="256" w:lineRule="auto"/>
+                          <w:jc w:val="right"/>
+                          <w:rPr>
+                            <w:rFonts w:eastAsia="Calibri"/>
+                            <w:color w:val="000000"/>
+                            <w:sz w:val="28"/>
+                            <w:szCs w:val="28"/>
+                            <w14:ligatures w14:val="none"/>
+                          </w:rPr>
+                        </w:pPr>
+                        <w:r>
+                          <w:rPr>
+                            <w:rFonts w:eastAsia="Calibri"/>
+                            <w:color w:val="000000"/>
+                            <w:sz w:val="28"/>
+                            <w:szCs w:val="28"/>
+                          </w:rPr>
+                          <w:t>Hardware Layer</w:t>
+                        </w:r>
+                      </w:p>
+                      <w:p>
+                        <w:pPr>
+                          <w:spacing w:line="256" w:lineRule="auto"/>
+                          <w:jc w:val="right"/>
+                          <w:rPr>
+                            <w:rFonts w:eastAsia="Calibri"/>
+                            <w:color w:val="000000"/>
+                            <w:sz w:val="28"/>
+                            <w:szCs w:val="28"/>
+                            <w14:ligatures w14:val="none"/>
+                          </w:rPr>
+                        </w:pPr>
+                      </w:p>
+                    </w:txbxContent>
+                  </v:textbox>
+                </v:roundrect>
+                <w10:anchorlock/>
+              </v:group>
+            </w:pict>
+          </mc:Fallback>
+        </mc:AlternateContent>
+      </w:r>
+      <w:r>
+        <w:br w:type="page"/>
+      </w:r>
+    </w:p>
+    <w:p>
+      <w:r>
+        <w:rPr>
+          <w:noProof/>
+        </w:rPr>
+        <w:lastRenderedPageBreak/>
+        <mc:AlternateContent>
+          <mc:Choice Requires="wpc">
+            <w:drawing>
+              <wp:inline distT="0" distB="0" distL="0" distR="0" wp14:anchorId="586F8636" wp14:editId="12157D6E">
+                <wp:extent cx="1405255" cy="3459707"/>
+                <wp:effectExtent l="0" t="0" r="4445" b="7620"/>
+                <wp:docPr id="771311680" name="Canvas 2"/>
+                <wp:cNvGraphicFramePr>
+                  <a:graphicFrameLocks xmlns:a="http://schemas.openxmlformats.org/drawingml/2006/main" noChangeAspect="1"/>
+                </wp:cNvGraphicFramePr>
+                <a:graphic xmlns:a="http://schemas.openxmlformats.org/drawingml/2006/main">
+                  <a:graphicData uri="http://schemas.microsoft.com/office/word/2010/wordprocessingCanvas">
+                    <wpc:wpc>
+                      <wpc:bg>
+                        <a:solidFill>
+                          <a:prstClr val="white"/>
+                        </a:solidFill>
+                      </wpc:bg>
+                      <wpc:whole/>
+                      <wps:wsp>
+                        <wps:cNvPr id="1057385989" name="Rectangle: Rounded Corners 1057385989"/>
+                        <wps:cNvSpPr/>
+                        <wps:spPr>
+                          <a:xfrm>
+                            <a:off x="61321" y="784683"/>
+                            <a:ext cx="1248607" cy="307112"/>
+                          </a:xfrm>
+                          <a:prstGeom prst="roundRect">
+                            <a:avLst/>
+                          </a:prstGeom>
+                          <a:noFill/>
+                        </wps:spPr>
+                        <wps:style>
+                          <a:lnRef idx="2">
+                            <a:schemeClr val="accent1">
+                              <a:shade val="15000"/>
+                            </a:schemeClr>
+                          </a:lnRef>
+                          <a:fillRef idx="1">
+                            <a:schemeClr val="accent1"/>
+                          </a:fillRef>
+                          <a:effectRef idx="0">
+                            <a:schemeClr val="accent1"/>
+                          </a:effectRef>
+                          <a:fontRef idx="minor">
+                            <a:schemeClr val="lt1"/>
+                          </a:fontRef>
+                        </wps:style>
+                        <wps:txbx>
+                          <w:txbxContent>
+                            <w:p>
+                              <w:pPr>
+                                <w:jc w:val="center"/>
+                                <w:rPr>
+                                  <w:color w:val="000000" w:themeColor="text1"/>
+                                </w:rPr>
+                              </w:pPr>
+                              <w:r>
+                                <w:rPr>
+                                  <w:color w:val="000000" w:themeColor="text1"/>
+                                </w:rPr>
+                                <w:t>main () function</w:t>
+                              </w:r>
+                            </w:p>
+                          </w:txbxContent>
+                        </wps:txbx>
+                        <wps:bodyPr rot="0" spcFirstLastPara="0" vertOverflow="overflow" horzOverflow="overflow" vert="horz" wrap="square" lIns="91440" tIns="45720" rIns="91440" bIns="45720" numCol="1" spcCol="0" rtlCol="0" fromWordArt="0" anchor="t" anchorCtr="0" forceAA="0" compatLnSpc="1">
+                          <a:prstTxWarp prst="textNoShape">
+                            <a:avLst/>
+                          </a:prstTxWarp>
+                          <a:noAutofit/>
+                        </wps:bodyPr>
+                      </wps:wsp>
+                      <wps:wsp>
+                        <wps:cNvPr id="2106996964" name="Rectangle: Rounded Corners 2106996964"/>
+                        <wps:cNvSpPr/>
+                        <wps:spPr>
+                          <a:xfrm>
+                            <a:off x="61382" y="1319243"/>
+                            <a:ext cx="1248546" cy="700453"/>
+                          </a:xfrm>
+                          <a:prstGeom prst="roundRect">
+                            <a:avLst/>
+                          </a:prstGeom>
+                          <a:noFill/>
+                        </wps:spPr>
+                        <wps:style>
+                          <a:lnRef idx="2">
+                            <a:schemeClr val="accent1">
+                              <a:shade val="15000"/>
+                            </a:schemeClr>
+                          </a:lnRef>
+                          <a:fillRef idx="1">
+                            <a:schemeClr val="accent1"/>
+                          </a:fillRef>
+                          <a:effectRef idx="0">
+                            <a:schemeClr val="accent1"/>
+                          </a:effectRef>
+                          <a:fontRef idx="minor">
+                            <a:schemeClr val="lt1"/>
+                          </a:fontRef>
+                        </wps:style>
+                        <wps:txbx>
+                          <w:txbxContent>
+                            <w:p>
+                              <w:pPr>
+                                <w:spacing w:line="256" w:lineRule="auto"/>
+                                <w:jc w:val="center"/>
+                                <w:rPr>
+                                  <w:rFonts w:eastAsia="Calibri"/>
+                                  <w:color w:val="000000"/>
+                                  <w14:ligatures w14:val="none"/>
+                                </w:rPr>
+                              </w:pPr>
+                              <w:r>
+                                <w:rPr>
+                                  <w:rFonts w:eastAsia="Calibri"/>
+                                  <w:color w:val="000000"/>
+                                </w:rPr>
+                                <w:t xml:space="preserve">Platform (UART, GPIO, Interrupt) initialization </w:t>
+                              </w:r>
+                            </w:p>
+                          </w:txbxContent>
+                        </wps:txbx>
+                        <wps:bodyPr rot="0" spcFirstLastPara="0" vert="horz" wrap="square" lIns="91440" tIns="45720" rIns="91440" bIns="45720" numCol="1" spcCol="0" rtlCol="0" fromWordArt="0" anchor="t" anchorCtr="0" forceAA="0" compatLnSpc="1">
+                          <a:prstTxWarp prst="textNoShape">
+                            <a:avLst/>
+                          </a:prstTxWarp>
+                          <a:noAutofit/>
+                        </wps:bodyPr>
+                      </wps:wsp>
+                      <wps:wsp>
+                        <wps:cNvPr id="1431460109" name="Rectangle: Rounded Corners 1431460109"/>
+                        <wps:cNvSpPr/>
+                        <wps:spPr>
+                          <a:xfrm>
+                            <a:off x="61486" y="268711"/>
+                            <a:ext cx="1248410" cy="306705"/>
+                          </a:xfrm>
+                          <a:prstGeom prst="roundRect">
+                            <a:avLst/>
+                          </a:prstGeom>
+                          <a:noFill/>
+                        </wps:spPr>
+                        <wps:style>
+                          <a:lnRef idx="2">
+                            <a:schemeClr val="accent1">
+                              <a:shade val="15000"/>
+                            </a:schemeClr>
+                          </a:lnRef>
+                          <a:fillRef idx="1">
+                            <a:schemeClr val="accent1"/>
+                          </a:fillRef>
+                          <a:effectRef idx="0">
+                            <a:schemeClr val="accent1"/>
+                          </a:effectRef>
+                          <a:fontRef idx="minor">
+                            <a:schemeClr val="lt1"/>
+                          </a:fontRef>
+                        </wps:style>
+                        <wps:txbx>
+                          <w:txbxContent>
+                            <w:p>
+                              <w:pPr>
+                                <w:spacing w:line="256" w:lineRule="auto"/>
+                                <w:jc w:val="center"/>
+                                <w:rPr>
+                                  <w:rFonts w:eastAsia="Calibri"/>
+                                  <w:color w:val="000000"/>
+                                  <w14:ligatures w14:val="none"/>
+                                </w:rPr>
+                              </w:pPr>
+                              <w:r>
+                                <w:rPr>
+                                  <w:rFonts w:eastAsia="Calibri"/>
+                                  <w:color w:val="000000"/>
+                                </w:rPr>
+                                <w:t>Bootloader code</w:t>
+                              </w:r>
+                            </w:p>
+                          </w:txbxContent>
+                        </wps:txbx>
+                        <wps:bodyPr rot="0" spcFirstLastPara="0" vert="horz" wrap="square" lIns="91440" tIns="45720" rIns="91440" bIns="45720" numCol="1" spcCol="0" rtlCol="0" fromWordArt="0" anchor="t" anchorCtr="0" forceAA="0" compatLnSpc="1">
+                          <a:prstTxWarp prst="textNoShape">
+                            <a:avLst/>
+                          </a:prstTxWarp>
+                          <a:noAutofit/>
+                        </wps:bodyPr>
+                      </wps:wsp>
+                      <wps:wsp>
+                        <wps:cNvPr id="2053659586" name="Rectangle: Rounded Corners 2053659586"/>
+                        <wps:cNvSpPr/>
+                        <wps:spPr>
+                          <a:xfrm>
+                            <a:off x="61384" y="2288194"/>
+                            <a:ext cx="1248410" cy="482302"/>
+                          </a:xfrm>
+                          <a:prstGeom prst="roundRect">
+                            <a:avLst/>
+                          </a:prstGeom>
+                          <a:noFill/>
+                        </wps:spPr>
+                        <wps:style>
+                          <a:lnRef idx="2">
+                            <a:schemeClr val="accent1">
+                              <a:shade val="15000"/>
+                            </a:schemeClr>
+                          </a:lnRef>
+                          <a:fillRef idx="1">
+                            <a:schemeClr val="accent1"/>
+                          </a:fillRef>
+                          <a:effectRef idx="0">
+                            <a:schemeClr val="accent1"/>
+                          </a:effectRef>
+                          <a:fontRef idx="minor">
+                            <a:schemeClr val="lt1"/>
+                          </a:fontRef>
+                        </wps:style>
+                        <wps:txbx>
+                          <w:txbxContent>
+                            <w:p>
+                              <w:pPr>
+                                <w:spacing w:line="256" w:lineRule="auto"/>
+                                <w:jc w:val="center"/>
+                                <w:rPr>
+                                  <w:rFonts w:eastAsia="Calibri"/>
+                                  <w:color w:val="000000"/>
+                                  <w14:ligatures w14:val="none"/>
+                                </w:rPr>
+                              </w:pPr>
+                              <w:r>
+                                <w:rPr>
+                                  <w:rFonts w:eastAsia="Calibri"/>
+                                  <w:color w:val="000000"/>
+                                </w:rPr>
+                                <w:t>Test initialization function</w:t>
+                              </w:r>
+                            </w:p>
+                          </w:txbxContent>
+                        </wps:txbx>
+                        <wps:bodyPr rot="0" spcFirstLastPara="0" vert="horz" wrap="square" lIns="91440" tIns="45720" rIns="91440" bIns="45720" numCol="1" spcCol="0" rtlCol="0" fromWordArt="0" anchor="t" anchorCtr="0" forceAA="0" compatLnSpc="1">
+                          <a:prstTxWarp prst="textNoShape">
+                            <a:avLst/>
+                          </a:prstTxWarp>
+                          <a:noAutofit/>
+                        </wps:bodyPr>
+                      </wps:wsp>
+                      <wps:wsp>
+                        <wps:cNvPr id="835160950" name="Rectangle: Rounded Corners 835160950"/>
+                        <wps:cNvSpPr/>
+                        <wps:spPr>
+                          <a:xfrm>
+                            <a:off x="61486" y="2991438"/>
+                            <a:ext cx="1248410" cy="306705"/>
+                          </a:xfrm>
+                          <a:prstGeom prst="roundRect">
+                            <a:avLst/>
+                          </a:prstGeom>
+                          <a:noFill/>
+                        </wps:spPr>
+                        <wps:style>
+                          <a:lnRef idx="2">
+                            <a:schemeClr val="accent1">
+                              <a:shade val="15000"/>
+                            </a:schemeClr>
+                          </a:lnRef>
+                          <a:fillRef idx="1">
+                            <a:schemeClr val="accent1"/>
+                          </a:fillRef>
+                          <a:effectRef idx="0">
+                            <a:schemeClr val="accent1"/>
+                          </a:effectRef>
+                          <a:fontRef idx="minor">
+                            <a:schemeClr val="lt1"/>
+                          </a:fontRef>
+                        </wps:style>
+                        <wps:txbx>
+                          <w:txbxContent>
+                            <w:p>
+                              <w:pPr>
+                                <w:spacing w:line="256" w:lineRule="auto"/>
+                                <w:jc w:val="center"/>
+                                <w:rPr>
+                                  <w:rFonts w:eastAsia="Calibri"/>
+                                  <w:color w:val="000000"/>
+                                  <w14:ligatures w14:val="none"/>
+                                </w:rPr>
+                              </w:pPr>
+                              <w:r>
+                                <w:rPr>
+                                  <w:rFonts w:eastAsia="Calibri"/>
+                                  <w:color w:val="000000"/>
+                                </w:rPr>
+                                <w:t>Actual Testcase</w:t>
+                              </w:r>
+                            </w:p>
+                          </w:txbxContent>
+                        </wps:txbx>
+                        <wps:bodyPr rot="0" spcFirstLastPara="0" vert="horz" wrap="square" lIns="91440" tIns="45720" rIns="91440" bIns="45720" numCol="1" spcCol="0" rtlCol="0" fromWordArt="0" anchor="t" anchorCtr="0" forceAA="0" compatLnSpc="1">
+                          <a:prstTxWarp prst="textNoShape">
+                            <a:avLst/>
+                          </a:prstTxWarp>
+                          <a:noAutofit/>
+                        </wps:bodyPr>
+                      </wps:wsp>
+                      <wps:wsp>
+                        <wps:cNvPr id="1714168530" name="Straight Arrow Connector 1714168530"/>
+                        <wps:cNvCnPr>
+                          <a:endCxn id="1057385989" idx="0"/>
+                        </wps:cNvCnPr>
+                        <wps:spPr>
+                          <a:xfrm>
+                            <a:off x="682388" y="575384"/>
+                            <a:ext cx="3196" cy="209255"/>
+                          </a:xfrm>
+                          <a:prstGeom prst="straightConnector1">
+                            <a:avLst/>
+                          </a:prstGeom>
+                          <a:ln w="9525">
+                            <a:solidFill>
+                              <a:schemeClr val="tx1"/>
+                            </a:solidFill>
+                            <a:tailEnd type="triangle"/>
+                          </a:ln>
+                        </wps:spPr>
+                        <wps:style>
+                          <a:lnRef idx="1">
+                            <a:schemeClr val="accent1"/>
+                          </a:lnRef>
+                          <a:fillRef idx="0">
+                            <a:schemeClr val="accent1"/>
+                          </a:fillRef>
+                          <a:effectRef idx="0">
+                            <a:schemeClr val="accent1"/>
+                          </a:effectRef>
+                          <a:fontRef idx="minor">
+                            <a:schemeClr val="tx1"/>
+                          </a:fontRef>
+                        </wps:style>
+                        <wps:bodyPr/>
+                      </wps:wsp>
+                      <wps:wsp>
+                        <wps:cNvPr id="1598074516" name="Straight Arrow Connector 1598074516"/>
+                        <wps:cNvCnPr/>
+                        <wps:spPr>
+                          <a:xfrm>
+                            <a:off x="685545" y="1091744"/>
+                            <a:ext cx="3175" cy="208915"/>
+                          </a:xfrm>
+                          <a:prstGeom prst="straightConnector1">
+                            <a:avLst/>
+                          </a:prstGeom>
+                          <a:ln w="9525">
+                            <a:solidFill>
+                              <a:schemeClr val="tx1"/>
+                            </a:solidFill>
+                            <a:tailEnd type="triangle"/>
+                          </a:ln>
+                        </wps:spPr>
+                        <wps:style>
+                          <a:lnRef idx="1">
+                            <a:schemeClr val="accent1"/>
+                          </a:lnRef>
+                          <a:fillRef idx="0">
+                            <a:schemeClr val="accent1"/>
+                          </a:fillRef>
+                          <a:effectRef idx="0">
+                            <a:schemeClr val="accent1"/>
+                          </a:effectRef>
+                          <a:fontRef idx="minor">
+                            <a:schemeClr val="tx1"/>
+                          </a:fontRef>
+                        </wps:style>
+                        <wps:bodyPr/>
+                      </wps:wsp>
+                      <wps:wsp>
+                        <wps:cNvPr id="1017579772" name="Straight Arrow Connector 1017579772"/>
+                        <wps:cNvCnPr/>
+                        <wps:spPr>
+                          <a:xfrm flipH="1">
+                            <a:off x="682347" y="2019480"/>
+                            <a:ext cx="3118" cy="268586"/>
+                          </a:xfrm>
+                          <a:prstGeom prst="straightConnector1">
+                            <a:avLst/>
+                          </a:prstGeom>
+                          <a:ln w="9525">
+                            <a:solidFill>
+                              <a:schemeClr val="tx1"/>
+                            </a:solidFill>
+                            <a:tailEnd type="triangle"/>
+                          </a:ln>
+                        </wps:spPr>
+                        <wps:style>
+                          <a:lnRef idx="1">
+                            <a:schemeClr val="accent1"/>
+                          </a:lnRef>
+                          <a:fillRef idx="0">
+                            <a:schemeClr val="accent1"/>
+                          </a:fillRef>
+                          <a:effectRef idx="0">
+                            <a:schemeClr val="accent1"/>
+                          </a:effectRef>
+                          <a:fontRef idx="minor">
+                            <a:schemeClr val="tx1"/>
+                          </a:fontRef>
+                        </wps:style>
+                        <wps:bodyPr/>
+                      </wps:wsp>
+                      <wps:wsp>
+                        <wps:cNvPr id="1471322569" name="Straight Arrow Connector 1471322569"/>
+                        <wps:cNvCnPr/>
+                        <wps:spPr>
+                          <a:xfrm>
+                            <a:off x="679133" y="2770351"/>
+                            <a:ext cx="3175" cy="208915"/>
+                          </a:xfrm>
+                          <a:prstGeom prst="straightConnector1">
+                            <a:avLst/>
+                          </a:prstGeom>
+                          <a:ln w="9525">
+                            <a:solidFill>
+                              <a:schemeClr val="tx1"/>
+                            </a:solidFill>
+                            <a:tailEnd type="triangle"/>
+                          </a:ln>
+                        </wps:spPr>
+                        <wps:style>
+                          <a:lnRef idx="1">
+                            <a:schemeClr val="accent1"/>
+                          </a:lnRef>
+                          <a:fillRef idx="0">
+                            <a:schemeClr val="accent1"/>
+                          </a:fillRef>
+                          <a:effectRef idx="0">
+                            <a:schemeClr val="accent1"/>
+                          </a:effectRef>
+                          <a:fontRef idx="minor">
+                            <a:schemeClr val="tx1"/>
+                          </a:fontRef>
+                        </wps:style>
+                        <wps:bodyPr/>
+                      </wps:wsp>
+                    </wpc:wpc>
+                  </a:graphicData>
+                </a:graphic>
+              </wp:inline>
+            </w:drawing>
+          </mc:Choice>
+          <mc:Fallback>
+            <w:pict>
+              <v:group w14:anchorId="586F8636" id="Canvas 2" o:spid="_x0000_s1036" editas="canvas" style="width:110.65pt;height:272.4pt;mso-position-horizontal-relative:char;mso-position-vertical-relative:line" coordsize="14052,34594" o:gfxdata="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">
+                <v:shape id="_x0000_s1037" type="#_x0000_t75" style="position:absolute;width:14052;height:34594;visibility:visible;mso-wrap-style:square" filled="t">
+                  <v:fill o:detectmouseclick="t"/>
+                  <v:path o:connecttype="none"/>
+                </v:shape>
+                <v:roundrect id="Rectangle: Rounded Corners 1057385989" o:spid="_x0000_s1038" style="position:absolute;left:613;top:7846;width:12486;height:3071;visibility:visible;mso-wrap-style:square;v-text-anchor:top" arcsize="10923f" o:gfxdata="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" filled="f" strokecolor="#09101d [484]" strokeweight="1pt">
+                  <v:stroke joinstyle="miter"/>
+                  <v:textbox>
+                    <w:txbxContent>
+                      <w:p>
+                        <w:pPr>
+                          <w:jc w:val="center"/>
+                          <w:rPr>
+                            <w:color w:val="000000" w:themeColor="text1"/>
+                          </w:rPr>
+                        </w:pPr>
+                        <w:r>
+                          <w:rPr>
+                            <w:color w:val="000000" w:themeColor="text1"/>
+                          </w:rPr>
+                          <w:t>main () function</w:t>
+                        </w:r>
+                      </w:p>
+                    </w:txbxContent>
+                  </v:textbox>
+                </v:roundrect>
+                <v:roundrect id="Rectangle: Rounded Corners 2106996964" o:spid="_x0000_s1039" style="position:absolute;left:613;top:13192;width:12486;height:7004;visibility:visible;mso-wrap-style:square;v-text-anchor:top" arcsize="10923f" o:gfxdata="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" filled="f" strokecolor="#09101d [484]" strokeweight="1pt">
+                  <v:stroke joinstyle="miter"/>
+                  <v:textbox>
+                    <w:txbxContent>
+                      <w:p>
+                        <w:pPr>
+                          <w:spacing w:line="256" w:lineRule="auto"/>
+                          <w:jc w:val="center"/>
+                          <w:rPr>
+                            <w:rFonts w:eastAsia="Calibri"/>
+                            <w:color w:val="000000"/>
+                            <w14:ligatures w14:val="none"/>
+                          </w:rPr>
+                        </w:pPr>
+                        <w:r>
+                          <w:rPr>
+                            <w:rFonts w:eastAsia="Calibri"/>
+                            <w:color w:val="000000"/>
+                          </w:rPr>
+                          <w:t xml:space="preserve">Platform </w:t>
+                        </w:r>
+                        <w:r>
+                          <w:rPr>
+                            <w:rFonts w:eastAsia="Calibri"/>
+                            <w:color w:val="000000"/>
+                          </w:rPr>
+                          <w:t>(UART, GPIO, Interrupt)</w:t>
+                        </w:r>
+                        <w:r>
+                          <w:rPr>
+                            <w:rFonts w:eastAsia="Calibri"/>
+                            <w:color w:val="000000"/>
+                          </w:rPr>
+                          <w:t xml:space="preserve"> initialization </w:t>
+                        </w:r>
+                      </w:p>
+                    </w:txbxContent>
+                  </v:textbox>
+                </v:roundrect>
+                <v:roundrect id="Rectangle: Rounded Corners 1431460109" o:spid="_x0000_s1040" style="position:absolute;left:614;top:2687;width:12484;height:3067;visibility:visible;mso-wrap-style:square;v-text-anchor:top" arcsize="10923f" o:gfxdata="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" filled="f" strokecolor="#09101d [484]" strokeweight="1pt">
+                  <v:stroke joinstyle="miter"/>
+                  <v:textbox>
+                    <w:txbxContent>
+                      <w:p>
+                        <w:pPr>
+                          <w:spacing w:line="256" w:lineRule="auto"/>
+                          <w:jc w:val="center"/>
+                          <w:rPr>
+                            <w:rFonts w:eastAsia="Calibri"/>
+                            <w:color w:val="000000"/>
+                            <w14:ligatures w14:val="none"/>
+                          </w:rPr>
+                        </w:pPr>
+                        <w:r>
+                          <w:rPr>
+                            <w:rFonts w:eastAsia="Calibri"/>
+                            <w:color w:val="000000"/>
+                          </w:rPr>
+                          <w:t>Bootloader code</w:t>
+                        </w:r>
+                      </w:p>
+                    </w:txbxContent>
+                  </v:textbox>
+                </v:roundrect>
+                <v:roundrect id="Rectangle: Rounded Corners 2053659586" o:spid="_x0000_s1041" style="position:absolute;left:613;top:22881;width:12484;height:4823;visibility:visible;mso-wrap-style:square;v-text-anchor:top" arcsize="10923f" o:gfxdata="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" filled="f" strokecolor="#09101d [484]" strokeweight="1pt">
+                  <v:stroke joinstyle="miter"/>
+                  <v:textbox>
+                    <w:txbxContent>
+                      <w:p>
+                        <w:pPr>
+                          <w:spacing w:line="256" w:lineRule="auto"/>
+                          <w:jc w:val="center"/>
+                          <w:rPr>
+                            <w:rFonts w:eastAsia="Calibri"/>
+                            <w:color w:val="000000"/>
+                            <w14:ligatures w14:val="none"/>
+                          </w:rPr>
+                        </w:pPr>
+                        <w:r>
+                          <w:rPr>
+                            <w:rFonts w:eastAsia="Calibri"/>
+                            <w:color w:val="000000"/>
+                          </w:rPr>
+                          <w:t>Test initialization function</w:t>
+                        </w:r>
+                      </w:p>
+                    </w:txbxContent>
+                  </v:textbox>
+                </v:roundrect>
+                <v:roundrect id="Rectangle: Rounded Corners 835160950" o:spid="_x0000_s1042" style="position:absolute;left:614;top:29914;width:12484;height:3067;visibility:visible;mso-wrap-style:square;v-text-anchor:top" arcsize="10923f" o:gfxdata="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" filled="f" strokecolor="#09101d [484]" strokeweight="1pt">
+                  <v:stroke joinstyle="miter"/>
+                  <v:textbox>
+                    <w:txbxContent>
+                      <w:p>
+                        <w:pPr>
+                          <w:spacing w:line="256" w:lineRule="auto"/>
+                          <w:jc w:val="center"/>
+                          <w:rPr>
+                            <w:rFonts w:eastAsia="Calibri"/>
+                            <w:color w:val="000000"/>
+                            <w14:ligatures w14:val="none"/>
+                          </w:rPr>
+                        </w:pPr>
+                        <w:r>
+                          <w:rPr>
+                            <w:rFonts w:eastAsia="Calibri"/>
+                            <w:color w:val="000000"/>
+                          </w:rPr>
+                          <w:t>Actual Testcase</w:t>
+                        </w:r>
+                      </w:p>
+                    </w:txbxContent>
+                  </v:textbox>
+                </v:roundrect>
+                <v:shapetype id="_x0000_t32" coordsize="21600,21600" o:spt="32" o:oned="t" path="m,l21600,21600e" filled="f">
+                  <v:path arrowok="t" fillok="f" o:connecttype="none"/>
+                  <o:lock v:ext="edit" shapetype="t"/>
+                </v:shapetype>
+                <v:shape id="Straight Arrow Connector 1714168530" o:spid="_x0000_s1043" type="#_x0000_t32" style="position:absolute;left:6823;top:5753;width:32;height:2093;visibility:visible;mso-wrap-style:square" o:connectortype="straight" o:gfxdata="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" strokecolor="black [3213]">
+                  <v:stroke endarrow="block" joinstyle="miter"/>
+                </v:shape>
+                <v:shape id="Straight Arrow Connector 1598074516" o:spid="_x0000_s1044" type="#_x0000_t32" style="position:absolute;left:6855;top:10917;width:32;height:2089;visibility:visible;mso-wrap-style:square" o:connectortype="straight" o:gfxdata="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" strokecolor="black [3213]">
+                  <v:stroke endarrow="block" joinstyle="miter"/>
+                </v:shape>
+                <v:shape id="Straight Arrow Connector 1017579772" o:spid="_x0000_s1045" type="#_x0000_t32" style="position:absolute;left:6823;top:20194;width:31;height:2686;flip:x;visibility:visible;mso-wrap-style:square" o:connectortype="straight" o:gfxdata="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" strokecolor="black [3213]">
+                  <v:stroke endarrow="block" joinstyle="miter"/>
+                </v:shape>
+                <v:shape id="Straight Arrow Connector 1471322569" o:spid="_x0000_s1046" type="#_x0000_t32" style="position:absolute;left:6791;top:27703;width:32;height:2089;visibility:visible;mso-wrap-style:square" o:connectortype="straight" o:gfxdata="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" strokecolor="black [3213]">
+                  <v:stroke endarrow="block" joinstyle="miter"/>
+                </v:shape>
+                <w10:anchorlock/>
+              </v:group>
+            </w:pict>
+          </mc:Fallback>
+        </mc:AlternateContent>
+      </w:r>
+      <w:r>
+        <w:br w:type="page"/>
+      </w:r>
+      <w:r>
+        <w:rPr>
+          <w:noProof/>
+        </w:rPr>
+        <w:lastRenderedPageBreak/>
+        <w:drawing>
+          <wp:inline distT="0" distB="0" distL="0" distR="0" wp14:anchorId="4C6A007D" wp14:editId="19A1A4D6">
+            <wp:extent cx="2235835" cy="5943600"/>
+            <wp:effectExtent l="0" t="0" r="0" b="0"/>
+            <wp:docPr id="1940889072" name="Picture 1" descr="A screenshot of a computer program&#10;&#10;Description automatically generated"/>
+            <wp:cNvGraphicFramePr>
+              <a:graphicFrameLocks xmlns:a="http://schemas.openxmlformats.org/drawingml/2006/main" noChangeAspect="1"/>
+            </wp:cNvGraphicFramePr>
+            <a:graphic xmlns:a="http://schemas.openxmlformats.org/drawingml/2006/main">
+              <a:graphicData uri="http://schemas.openxmlformats.org/drawingml/2006/picture">
+                <pic:pic xmlns:pic="http://schemas.openxmlformats.org/drawingml/2006/picture">
+                  <pic:nvPicPr>
+                    <pic:cNvPr id="1940889072" name="Picture 1" descr="A screenshot of a computer program&#10;&#10;Description automatically generated"/>
+                    <pic:cNvPicPr/>
+                  </pic:nvPicPr>
+                  <pic:blipFill>
+                    <a:blip r:embed="rId4"/>
+                    <a:stretch>
+                      <a:fillRect/>
+                    </a:stretch>
+                  </pic:blipFill>
+                  <pic:spPr>
+                    <a:xfrm>
+                      <a:off x="0" y="0"/>
+                      <a:ext cx="2235835" cy="5943600"/>
+                    </a:xfrm>
+                    <a:prstGeom prst="rect">
+                      <a:avLst/>
+                    </a:prstGeom>
+                  </pic:spPr>
+                </pic:pic>
+              </a:graphicData>
+            </a:graphic>
+          </wp:inline>
+        </w:drawing>
+      </w:r>
+    </w:p>
+    <w:p>
+      <w:r>
+        <w:rPr>
+          <w:noProof/>
+        </w:rPr>
+        <w:lastRenderedPageBreak/>
         <mc:AlternateContent>
           <mc:Choice Requires="wpg">
             <w:drawing>
@@ -1726,13 +3227,7 @@
                                   <w:rPr>
                                     <w:color w:val="000000" w:themeColor="text1"/>
                                   </w:rPr>
-                                  <w:t>UART</w:t>
-                                </w:r>
-                                <w:r>
-                                  <w:rPr>
-                                    <w:color w:val="000000" w:themeColor="text1"/>
-                                  </w:rPr>
-                                  <w:t xml:space="preserve"> IO</w:t>
+                                  <w:t>UART IO</w:t>
                                 </w:r>
                               </w:p>
                             </w:txbxContent>
@@ -1815,13 +3310,7 @@
                                   <w:rPr>
                                     <w:color w:val="000000" w:themeColor="text1"/>
                                   </w:rPr>
-                                  <w:t>SPI</w:t>
-                                </w:r>
-                                <w:r>
-                                  <w:rPr>
-                                    <w:color w:val="000000" w:themeColor="text1"/>
-                                  </w:rPr>
-                                  <w:t xml:space="preserve"> IO</w:t>
+                                  <w:t>SPI IO</w:t>
                                 </w:r>
                               </w:p>
                             </w:txbxContent>
@@ -1842,9 +3331,9 @@
           </mc:Choice>
           <mc:Fallback>
             <w:pict>
-              <v:group w14:anchorId="6292E2B0" id="Group 5" o:spid="_x0000_s1026" style="position:absolute;margin-left:-63.5pt;margin-top:-9.5pt;width:576.85pt;height:299pt;z-index:251725824" coordsize="73259,37973" o:gfxdata="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">
-                <v:group id="Group 19" o:spid="_x0000_s1027" style="position:absolute;left:3619;width:67501;height:37973" coordsize="67500,37973" o:gfxdata="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">
-                  <v:roundrect id="Rectangle: Rounded Corners 4" o:spid="_x0000_s1028" style="position:absolute;left:20694;top:11303;width:11627;height:5334;visibility:visible;mso-wrap-style:square;v-text-anchor:middle" arcsize="10923f" o:gfxdata="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" fillcolor="#4472c4 [3204]" strokecolor="#09101d [484]" strokeweight="1pt">
+              <v:group w14:anchorId="6292E2B0" id="Group 5" o:spid="_x0000_s1047" style="position:absolute;margin-left:-63.5pt;margin-top:-9.5pt;width:576.85pt;height:299pt;z-index:251725824;mso-position-horizontal-relative:text;mso-position-vertical-relative:text" coordsize="73259,37973" o:gfxdata="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">
+                <v:group id="Group 19" o:spid="_x0000_s1048" style="position:absolute;left:3619;width:67501;height:37973" coordsize="67500,37973" o:gfxdata="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">
+                  <v:roundrect id="Rectangle: Rounded Corners 4" o:spid="_x0000_s1049" style="position:absolute;left:20694;top:11303;width:11627;height:5334;visibility:visible;mso-wrap-style:square;v-text-anchor:middle" arcsize="10923f" o:gfxdata="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" fillcolor="#4472c4 [3204]" strokecolor="#09101d [484]" strokeweight="1pt">
                     <v:stroke joinstyle="miter"/>
                     <v:textbox>
                       <w:txbxContent>
@@ -1880,7 +3369,7 @@
                       </w:txbxContent>
                     </v:textbox>
                   </v:roundrect>
-                  <v:roundrect id="Rectangle: Rounded Corners 4" o:spid="_x0000_s1029" style="position:absolute;left:24491;top:2413;width:7874;height:5334;visibility:visible;mso-wrap-style:square;v-text-anchor:middle" arcsize="10923f" o:gfxdata="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" fillcolor="#4472c4 [3204]" strokecolor="#09101d [484]" strokeweight="1pt">
+                  <v:roundrect id="Rectangle: Rounded Corners 4" o:spid="_x0000_s1050" style="position:absolute;left:24491;top:2413;width:7874;height:5334;visibility:visible;mso-wrap-style:square;v-text-anchor:middle" arcsize="10923f" o:gfxdata="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" fillcolor="#4472c4 [3204]" strokecolor="#09101d [484]" strokeweight="1pt">
                     <v:stroke joinstyle="miter"/>
                     <v:textbox>
                       <w:txbxContent>
@@ -1905,7 +3394,7 @@
                       </w:txbxContent>
                     </v:textbox>
                   </v:roundrect>
-                  <v:roundrect id="Rectangle: Rounded Corners 4" o:spid="_x0000_s1030" style="position:absolute;left:53784;top:9017;width:7874;height:5334;visibility:visible;mso-wrap-style:square;v-text-anchor:middle" arcsize="10923f" o:gfxdata="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" fillcolor="#4472c4 [3204]" strokecolor="#09101d [484]" strokeweight="1pt">
+                  <v:roundrect id="Rectangle: Rounded Corners 4" o:spid="_x0000_s1051" style="position:absolute;left:53784;top:9017;width:7874;height:5334;visibility:visible;mso-wrap-style:square;v-text-anchor:middle" arcsize="10923f" o:gfxdata="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" fillcolor="#4472c4 [3204]" strokecolor="#09101d [484]" strokeweight="1pt">
                     <v:stroke joinstyle="miter"/>
                     <v:textbox>
                       <w:txbxContent>
@@ -1921,7 +3410,7 @@
                       </w:txbxContent>
                     </v:textbox>
                   </v:roundrect>
-                  <v:roundrect id="Rectangle: Rounded Corners 4" o:spid="_x0000_s1031" style="position:absolute;left:53778;top:16002;width:7874;height:5334;visibility:visible;mso-wrap-style:square;v-text-anchor:middle" arcsize="10923f" o:gfxdata="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" fillcolor="#4472c4 [3204]" strokecolor="#09101d [484]" strokeweight="1pt">
+                  <v:roundrect id="Rectangle: Rounded Corners 4" o:spid="_x0000_s1052" style="position:absolute;left:53778;top:16002;width:7874;height:5334;visibility:visible;mso-wrap-style:square;v-text-anchor:middle" arcsize="10923f" o:gfxdata="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" fillcolor="#4472c4 [3204]" strokecolor="#09101d [484]" strokeweight="1pt">
                     <v:stroke joinstyle="miter"/>
                     <v:textbox>
                       <w:txbxContent>
@@ -1937,7 +3426,7 @@
                       </w:txbxContent>
                     </v:textbox>
                   </v:roundrect>
-                  <v:roundrect id="Rectangle: Rounded Corners 4" o:spid="_x0000_s1032" style="position:absolute;left:53778;top:23050;width:7874;height:5334;visibility:visible;mso-wrap-style:square;v-text-anchor:middle" arcsize="10923f" o:gfxdata="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" fillcolor="#4472c4 [3204]" strokecolor="#09101d [484]" strokeweight="1pt">
+                  <v:roundrect id="Rectangle: Rounded Corners 4" o:spid="_x0000_s1053" style="position:absolute;left:53778;top:23050;width:7874;height:5334;visibility:visible;mso-wrap-style:square;v-text-anchor:middle" arcsize="10923f" o:gfxdata="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" fillcolor="#4472c4 [3204]" strokecolor="#09101d [484]" strokeweight="1pt">
                     <v:stroke joinstyle="miter"/>
                     <v:textbox>
                       <w:txbxContent>
@@ -1953,7 +3442,7 @@
                       </w:txbxContent>
                     </v:textbox>
                   </v:roundrect>
-                  <v:roundrect id="Rectangle: Rounded Corners 4" o:spid="_x0000_s1033" style="position:absolute;left:6604;top:3683;width:7874;height:5334;visibility:visible;mso-wrap-style:square;v-text-anchor:middle" arcsize="10923f" o:gfxdata="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" fillcolor="#4472c4 [3204]" strokecolor="#09101d [484]" strokeweight="1pt">
+                  <v:roundrect id="Rectangle: Rounded Corners 4" o:spid="_x0000_s1054" style="position:absolute;left:6604;top:3683;width:7874;height:5334;visibility:visible;mso-wrap-style:square;v-text-anchor:middle" arcsize="10923f" o:gfxdata="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" fillcolor="#4472c4 [3204]" strokecolor="#09101d [484]" strokeweight="1pt">
                     <v:stroke joinstyle="miter"/>
                     <v:textbox>
                       <w:txbxContent>
@@ -1969,7 +3458,7 @@
                       </w:txbxContent>
                     </v:textbox>
                   </v:roundrect>
-                  <v:roundrect id="Rectangle: Rounded Corners 4" o:spid="_x0000_s1034" style="position:absolute;left:41275;top:1524;width:3302;height:34798;visibility:visible;mso-wrap-style:square;v-text-anchor:middle" arcsize="10923f" o:gfxdata="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" fillcolor="#4472c4 [3204]" strokecolor="#09101d [484]" strokeweight="1pt">
+                  <v:roundrect id="Rectangle: Rounded Corners 4" o:spid="_x0000_s1055" style="position:absolute;left:41275;top:1524;width:3302;height:34798;visibility:visible;mso-wrap-style:square;v-text-anchor:middle" arcsize="10923f" o:gfxdata="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" fillcolor="#4472c4 [3204]" strokecolor="#09101d [484]" strokeweight="1pt">
                     <v:stroke joinstyle="miter"/>
                     <v:textbox>
                       <w:txbxContent>
@@ -1994,7 +3483,7 @@
                       </w:txbxContent>
                     </v:textbox>
                   </v:roundrect>
-                  <v:roundrect id="Rectangle: Rounded Corners 4" o:spid="_x0000_s1035" style="position:absolute;left:53784;top:30657;width:7874;height:5334;visibility:visible;mso-wrap-style:square;v-text-anchor:middle" arcsize="10923f" o:gfxdata="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" fillcolor="#4472c4 [3204]" strokecolor="#09101d [484]" strokeweight="1pt">
+                  <v:roundrect id="Rectangle: Rounded Corners 4" o:spid="_x0000_s1056" style="position:absolute;left:53784;top:30657;width:7874;height:5334;visibility:visible;mso-wrap-style:square;v-text-anchor:middle" arcsize="10923f" o:gfxdata="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" fillcolor="#4472c4 [3204]" strokecolor="#09101d [484]" strokeweight="1pt">
                     <v:stroke joinstyle="miter"/>
                     <v:textbox>
                       <w:txbxContent>
@@ -2026,7 +3515,7 @@
                       <v:h position="#0,#1" xrange="0,10800" yrange="0,10800"/>
                     </v:handles>
                   </v:shapetype>
-                  <v:shape id="Arrow: Up-Down 10" o:spid="_x0000_s1036" type="#_x0000_t70" style="position:absolute;left:34300;top:707;width:5016;height:8973;rotation:90;visibility:visible;mso-wrap-style:square;v-text-anchor:middle" o:gfxdata="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" adj=",6038" fillcolor="#4472c4 [3204]" strokecolor="#09101d [484]" strokeweight="1pt">
+                  <v:shape id="Arrow: Up-Down 10" o:spid="_x0000_s1057" type="#_x0000_t70" style="position:absolute;left:34300;top:707;width:5016;height:8973;rotation:90;visibility:visible;mso-wrap-style:square;v-text-anchor:middle" o:gfxdata="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" adj=",6038" fillcolor="#4472c4 [3204]" strokecolor="#09101d [484]" strokeweight="1pt">
                     <v:textbox>
                       <w:txbxContent>
                         <w:p>
@@ -2040,7 +3529,7 @@
                       </w:txbxContent>
                     </v:textbox>
                   </v:shape>
-                  <v:shape id="Arrow: Up-Down 10" o:spid="_x0000_s1037" type="#_x0000_t70" style="position:absolute;left:46672;top:6921;width:5017;height:9195;rotation:90;visibility:visible;mso-wrap-style:square;v-text-anchor:middle" o:gfxdata="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" adj=",5892" fillcolor="#4472c4 [3204]" strokecolor="#09101d [484]" strokeweight="1pt">
+                  <v:shape id="Arrow: Up-Down 10" o:spid="_x0000_s1058" type="#_x0000_t70" style="position:absolute;left:46672;top:6921;width:5017;height:9195;rotation:90;visibility:visible;mso-wrap-style:square;v-text-anchor:middle" o:gfxdata="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" adj=",5892" fillcolor="#4472c4 [3204]" strokecolor="#09101d [484]" strokeweight="1pt">
                     <v:textbox>
                       <w:txbxContent>
                         <w:p>
@@ -2054,7 +3543,7 @@
                       </w:txbxContent>
                     </v:textbox>
                   </v:shape>
-                  <v:shape id="Arrow: Up-Down 10" o:spid="_x0000_s1038" type="#_x0000_t70" style="position:absolute;left:46691;top:14014;width:5017;height:9169;rotation:90;visibility:visible;mso-wrap-style:square;v-text-anchor:middle" o:gfxdata="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" adj=",5909" fillcolor="#4472c4 [3204]" strokecolor="#09101d [484]" strokeweight="1pt">
+                  <v:shape id="Arrow: Up-Down 10" o:spid="_x0000_s1059" type="#_x0000_t70" style="position:absolute;left:46691;top:14014;width:5017;height:9169;rotation:90;visibility:visible;mso-wrap-style:square;v-text-anchor:middle" o:gfxdata="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" adj=",5909" fillcolor="#4472c4 [3204]" strokecolor="#09101d [484]" strokeweight="1pt">
                     <v:textbox>
                       <w:txbxContent>
                         <w:p>
@@ -2068,7 +3557,7 @@
                       </w:txbxContent>
                     </v:textbox>
                   </v:shape>
-                  <v:shape id="Arrow: Up-Down 10" o:spid="_x0000_s1039" type="#_x0000_t70" style="position:absolute;left:46692;top:21316;width:5016;height:9169;rotation:90;visibility:visible;mso-wrap-style:square;v-text-anchor:middle" o:gfxdata="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" adj=",5909" fillcolor="#4472c4 [3204]" strokecolor="#09101d [484]" strokeweight="1pt">
+                  <v:shape id="Arrow: Up-Down 10" o:spid="_x0000_s1060" type="#_x0000_t70" style="position:absolute;left:46692;top:21316;width:5016;height:9169;rotation:90;visibility:visible;mso-wrap-style:square;v-text-anchor:middle" o:gfxdata="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" adj=",5909" fillcolor="#4472c4 [3204]" strokecolor="#09101d [484]" strokeweight="1pt">
                     <v:textbox>
                       <w:txbxContent>
                         <w:p>
@@ -2082,7 +3571,7 @@
                       </w:txbxContent>
                     </v:textbox>
                   </v:shape>
-                  <v:shape id="Arrow: Up-Down 10" o:spid="_x0000_s1040" type="#_x0000_t70" style="position:absolute;left:46691;top:28619;width:5017;height:9169;rotation:90;visibility:visible;mso-wrap-style:square;v-text-anchor:middle" o:gfxdata="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" adj=",5909" fillcolor="#4472c4 [3204]" strokecolor="#09101d [484]" strokeweight="1pt">
+                  <v:shape id="Arrow: Up-Down 10" o:spid="_x0000_s1061" type="#_x0000_t70" style="position:absolute;left:46691;top:28619;width:5017;height:9169;rotation:90;visibility:visible;mso-wrap-style:square;v-text-anchor:middle" o:gfxdata="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" adj=",5909" fillcolor="#4472c4 [3204]" strokecolor="#09101d [484]" strokeweight="1pt">
                     <v:textbox>
                       <w:txbxContent>
                         <w:p>
@@ -2096,7 +3585,7 @@
                       </w:txbxContent>
                     </v:textbox>
                   </v:shape>
-                  <v:shape id="Arrow: Up-Down 10" o:spid="_x0000_s1041" type="#_x0000_t70" style="position:absolute;left:34287;top:9394;width:5016;height:8947;rotation:90;visibility:visible;mso-wrap-style:square;v-text-anchor:middle" o:gfxdata="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" adj=",6055" fillcolor="#4472c4 [3204]" strokecolor="#09101d [484]" strokeweight="1pt">
+                  <v:shape id="Arrow: Up-Down 10" o:spid="_x0000_s1062" type="#_x0000_t70" style="position:absolute;left:34287;top:9394;width:5016;height:8947;rotation:90;visibility:visible;mso-wrap-style:square;v-text-anchor:middle" o:gfxdata="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" adj=",6055" fillcolor="#4472c4 [3204]" strokecolor="#09101d [484]" strokeweight="1pt">
                     <v:textbox>
                       <w:txbxContent>
                         <w:p>
@@ -2110,7 +3599,7 @@
                       </w:txbxContent>
                     </v:textbox>
                   </v:shape>
-                  <v:roundrect id="Rectangle: Rounded Corners 4" o:spid="_x0000_s1042" style="position:absolute;left:23622;top:20364;width:8699;height:5334;visibility:visible;mso-wrap-style:square;v-text-anchor:middle" arcsize="10923f" o:gfxdata="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" fillcolor="#4472c4 [3204]" strokecolor="#09101d [484]" strokeweight="1pt">
+                  <v:roundrect id="Rectangle: Rounded Corners 4" o:spid="_x0000_s1063" style="position:absolute;left:23622;top:20364;width:8699;height:5334;visibility:visible;mso-wrap-style:square;v-text-anchor:middle" arcsize="10923f" o:gfxdata="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" fillcolor="#4472c4 [3204]" strokecolor="#09101d [484]" strokeweight="1pt">
                     <v:stroke joinstyle="miter"/>
                     <v:textbox>
                       <w:txbxContent>
@@ -2126,7 +3615,7 @@
                       </w:txbxContent>
                     </v:textbox>
                   </v:roundrect>
-                  <v:shape id="Arrow: Up-Down 10" o:spid="_x0000_s1043" type="#_x0000_t70" style="position:absolute;left:34290;top:18478;width:5016;height:8954;rotation:90;visibility:visible;mso-wrap-style:square;v-text-anchor:middle" o:gfxdata="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" adj=",6051" fillcolor="#4472c4 [3204]" strokecolor="#09101d [484]" strokeweight="1pt">
+                  <v:shape id="Arrow: Up-Down 10" o:spid="_x0000_s1064" type="#_x0000_t70" style="position:absolute;left:34290;top:18478;width:5016;height:8954;rotation:90;visibility:visible;mso-wrap-style:square;v-text-anchor:middle" o:gfxdata="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" adj=",6051" fillcolor="#4472c4 [3204]" strokecolor="#09101d [484]" strokeweight="1pt">
                     <v:textbox>
                       <w:txbxContent>
                         <w:p>
@@ -2140,18 +3629,14 @@
                       </w:txbxContent>
                     </v:textbox>
                   </v:shape>
-                  <v:shapetype id="_x0000_t32" coordsize="21600,21600" o:spt="32" o:oned="t" path="m,l21600,21600e" filled="f">
-                    <v:path arrowok="t" fillok="f" o:connecttype="none"/>
-                    <o:lock v:ext="edit" shapetype="t"/>
-                  </v:shapetype>
-                  <v:shape id="Straight Arrow Connector 14" o:spid="_x0000_s1044" type="#_x0000_t32" style="position:absolute;left:27940;top:16617;width:0;height:3728;flip:y;visibility:visible;mso-wrap-style:square" o:connectortype="straight" o:gfxdata="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" strokecolor="#4472c4 [3204]" strokeweight="1.5pt">
+                  <v:shape id="Straight Arrow Connector 14" o:spid="_x0000_s1065" type="#_x0000_t32" style="position:absolute;left:27940;top:16617;width:0;height:3728;flip:y;visibility:visible;mso-wrap-style:square" o:connectortype="straight" o:gfxdata="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" strokecolor="#4472c4 [3204]" strokeweight="1.5pt">
                     <v:stroke endarrow="block" joinstyle="miter"/>
                   </v:shape>
                   <v:shapetype id="_x0000_t202" coordsize="21600,21600" o:spt="202" path="m,l,21600r21600,l21600,xe">
                     <v:stroke joinstyle="miter"/>
                     <v:path gradientshapeok="t" o:connecttype="rect"/>
                   </v:shapetype>
-                  <v:shape id="Text Box 15" o:spid="_x0000_s1045" type="#_x0000_t202" style="position:absolute;left:28003;top:17716;width:6922;height:2648;visibility:visible;mso-wrap-style:square;v-text-anchor:top" o:gfxdata="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" filled="f" stroked="f" strokeweight=".5pt">
+                  <v:shape id="Text Box 15" o:spid="_x0000_s1066" type="#_x0000_t202" style="position:absolute;left:28003;top:17716;width:6922;height:2648;visibility:visible;mso-wrap-style:square;v-text-anchor:top" o:gfxdata="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" filled="f" stroked="f" strokeweight=".5pt">
                     <v:textbox>
                       <w:txbxContent>
                         <w:p>
@@ -2170,7 +3655,7 @@
                       </w:txbxContent>
                     </v:textbox>
                   </v:shape>
-                  <v:roundrect id="Rectangle: Rounded Corners 4" o:spid="_x0000_s1046" style="position:absolute;left:5397;top:11176;width:9017;height:5334;visibility:visible;mso-wrap-style:square;v-text-anchor:middle" arcsize="10923f" o:gfxdata="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" fillcolor="#4472c4 [3204]" strokecolor="#09101d [484]" strokeweight="1pt">
+                  <v:roundrect id="Rectangle: Rounded Corners 4" o:spid="_x0000_s1067" style="position:absolute;left:5397;top:11176;width:9017;height:5334;visibility:visible;mso-wrap-style:square;v-text-anchor:middle" arcsize="10923f" o:gfxdata="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" fillcolor="#4472c4 [3204]" strokecolor="#09101d [484]" strokeweight="1pt">
                     <v:stroke joinstyle="miter"/>
                     <v:textbox>
                       <w:txbxContent>
@@ -2197,13 +3682,13 @@
                     </v:handles>
                     <o:lock v:ext="edit" shapetype="t"/>
                   </v:shapetype>
-                  <v:shape id="Connector: Elbow 16" o:spid="_x0000_s1047" type="#_x0000_t34" style="position:absolute;left:14414;top:6350;width:7811;height:5016;visibility:visible;mso-wrap-style:square" o:connectortype="elbow" o:gfxdata="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" adj="21517" strokecolor="#4472c4 [3204]" strokeweight="1.5pt">
+                  <v:shape id="Connector: Elbow 16" o:spid="_x0000_s1068" type="#_x0000_t34" style="position:absolute;left:14414;top:6350;width:7811;height:5016;visibility:visible;mso-wrap-style:square" o:connectortype="elbow" o:gfxdata="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" adj="21517" strokecolor="#4472c4 [3204]" strokeweight="1.5pt">
                     <v:stroke endarrow="block"/>
                   </v:shape>
-                  <v:shape id="Straight Arrow Connector 17" o:spid="_x0000_s1048" type="#_x0000_t32" style="position:absolute;left:14414;top:13843;width:6280;height:127;visibility:visible;mso-wrap-style:square" o:connectortype="straight" o:gfxdata="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" strokecolor="#4472c4 [3204]" strokeweight="1.5pt">
+                  <v:shape id="Straight Arrow Connector 17" o:spid="_x0000_s1069" type="#_x0000_t32" style="position:absolute;left:14414;top:13843;width:6280;height:127;visibility:visible;mso-wrap-style:square" o:connectortype="straight" o:gfxdata="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" strokecolor="#4472c4 [3204]" strokeweight="1.5pt">
                     <v:stroke endarrow="block" joinstyle="miter"/>
                   </v:shape>
-                  <v:shape id="Text Box 15" o:spid="_x0000_s1049" type="#_x0000_t202" style="position:absolute;left:14478;top:4191;width:6921;height:4445;visibility:visible;mso-wrap-style:square;v-text-anchor:top" o:gfxdata="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" filled="f" stroked="f" strokeweight=".5pt">
+                  <v:shape id="Text Box 15" o:spid="_x0000_s1070" type="#_x0000_t202" style="position:absolute;left:14478;top:4191;width:6921;height:4445;visibility:visible;mso-wrap-style:square;v-text-anchor:top" o:gfxdata="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" filled="f" stroked="f" strokeweight=".5pt">
                     <v:textbox>
                       <w:txbxContent>
                         <w:p>
@@ -2229,7 +3714,7 @@
                       </w:txbxContent>
                     </v:textbox>
                   </v:shape>
-                  <v:shape id="Text Box 15" o:spid="_x0000_s1050" type="#_x0000_t202" style="position:absolute;left:13773;top:11493;width:6921;height:6033;visibility:visible;mso-wrap-style:square;v-text-anchor:top" o:gfxdata="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" filled="f" stroked="f" strokeweight=".5pt">
+                  <v:shape id="Text Box 15" o:spid="_x0000_s1071" type="#_x0000_t202" style="position:absolute;left:13773;top:11493;width:6921;height:6033;visibility:visible;mso-wrap-style:square;v-text-anchor:top" o:gfxdata="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" filled="f" stroked="f" strokeweight=".5pt">
                     <v:textbox>
                       <w:txbxContent>
                         <w:p>
@@ -2255,10 +3740,10 @@
                       </w:txbxContent>
                     </v:textbox>
                   </v:shape>
-                  <v:roundrect id="Rectangle: Rounded Corners 18" o:spid="_x0000_s1051" style="position:absolute;top:889;width:67500;height:28003;visibility:visible;mso-wrap-style:square;v-text-anchor:middle" arcsize="10923f" o:gfxdata="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" filled="f" strokecolor="red" strokeweight="2.25pt">
+                  <v:roundrect id="Rectangle: Rounded Corners 18" o:spid="_x0000_s1072" style="position:absolute;top:889;width:67500;height:28003;visibility:visible;mso-wrap-style:square;v-text-anchor:middle" arcsize="10923f" o:gfxdata="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" filled="f" strokecolor="red" strokeweight="2.25pt">
                     <v:stroke dashstyle="dash" joinstyle="miter"/>
                   </v:roundrect>
-                  <v:roundrect id="Rectangle: Rounded Corners 4" o:spid="_x0000_s1052" style="position:absolute;left:48958;width:16828;height:5334;visibility:visible;mso-wrap-style:square;v-text-anchor:middle" arcsize="10923f" o:gfxdata="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" filled="f" stroked="f" strokeweight="1pt">
+                  <v:roundrect id="Rectangle: Rounded Corners 4" o:spid="_x0000_s1073" style="position:absolute;left:48958;width:16828;height:5334;visibility:visible;mso-wrap-style:square;v-text-anchor:middle" arcsize="10923f" o:gfxdata="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" filled="f" stroked="f" strokeweight="1pt">
                     <v:stroke joinstyle="miter"/>
                     <v:textbox>
                       <w:txbxContent>
@@ -2284,10 +3769,10 @@
                       </w:txbxContent>
                     </v:textbox>
                   </v:roundrect>
-                  <v:roundrect id="Rectangle: Rounded Corners 18" o:spid="_x0000_s1053" style="position:absolute;left:31432;top:29591;width:35941;height:7112;visibility:visible;mso-wrap-style:square;v-text-anchor:middle" arcsize="10923f" o:gfxdata="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" filled="f" strokecolor="#70ad47 [3209]" strokeweight="2.25pt">
+                  <v:roundrect id="Rectangle: Rounded Corners 18" o:spid="_x0000_s1074" style="position:absolute;left:31432;top:29591;width:35941;height:7112;visibility:visible;mso-wrap-style:square;v-text-anchor:middle" arcsize="10923f" o:gfxdata="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" filled="f" strokecolor="#70ad47 [3209]" strokeweight="2.25pt">
                     <v:stroke dashstyle="dash" joinstyle="miter"/>
                   </v:roundrect>
-                  <v:roundrect id="Rectangle: Rounded Corners 4" o:spid="_x0000_s1054" style="position:absolute;left:27178;top:32639;width:16827;height:5334;visibility:visible;mso-wrap-style:square;v-text-anchor:middle" arcsize="10923f" o:gfxdata="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" filled="f" stroked="f" strokeweight="1pt">
+                  <v:roundrect id="Rectangle: Rounded Corners 4" o:spid="_x0000_s1075" style="position:absolute;left:27178;top:32639;width:16827;height:5334;visibility:visible;mso-wrap-style:square;v-text-anchor:middle" arcsize="10923f" o:gfxdata="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" filled="f" stroked="f" strokeweight="1pt">
                     <v:stroke joinstyle="miter"/>
                     <v:textbox>
                       <w:txbxContent>
@@ -2314,14 +3799,14 @@
                     </v:textbox>
                   </v:roundrect>
                 </v:group>
-                <v:shape id="Straight Arrow Connector 1" o:spid="_x0000_s1055" type="#_x0000_t32" style="position:absolute;left:2032;top:14478;width:6952;height:563;rotation:-5;flip:y;visibility:visible;mso-wrap-style:square" o:connectortype="straight" o:gfxdata="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" strokecolor="#4472c4 [3204]" strokeweight="1.5pt">
+                <v:shape id="Straight Arrow Connector 1" o:spid="_x0000_s1076" type="#_x0000_t32" style="position:absolute;left:2032;top:14478;width:6952;height:563;rotation:-5;flip:y;visibility:visible;mso-wrap-style:square" o:connectortype="straight" o:gfxdata="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" strokecolor="#4472c4 [3204]" strokeweight="1.5pt">
                   <v:stroke endarrow="block" joinstyle="miter"/>
                 </v:shape>
-                <v:group id="Group 2" o:spid="_x0000_s1056" style="position:absolute;top:10604;width:8984;height:2765" coordsize="8984,2765" o:gfxdata="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">
-                  <v:shape id="Straight Arrow Connector 1" o:spid="_x0000_s1057" type="#_x0000_t32" style="position:absolute;left:2032;top:1905;width:6952;height:563;rotation:-5;flip:y;visibility:visible;mso-wrap-style:square" o:connectortype="straight" o:gfxdata="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" strokecolor="#4472c4 [3204]" strokeweight="1.5pt">
+                <v:group id="Group 2" o:spid="_x0000_s1077" style="position:absolute;top:10604;width:8984;height:2765" coordsize="8984,2765" o:gfxdata="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">
+                  <v:shape id="Straight Arrow Connector 1" o:spid="_x0000_s1078" type="#_x0000_t32" style="position:absolute;left:2032;top:1905;width:6952;height:563;rotation:-5;flip:y;visibility:visible;mso-wrap-style:square" o:connectortype="straight" o:gfxdata="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" strokecolor="#4472c4 [3204]" strokeweight="1.5pt">
                     <v:stroke endarrow="block" joinstyle="miter"/>
                   </v:shape>
-                  <v:shape id="Text Box 15" o:spid="_x0000_s1058" type="#_x0000_t202" style="position:absolute;width:6921;height:2765;visibility:visible;mso-wrap-style:square;v-text-anchor:top" o:gfxdata="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" filled="f" stroked="f" strokeweight=".5pt">
+                  <v:shape id="Text Box 15" o:spid="_x0000_s1079" type="#_x0000_t202" style="position:absolute;width:6921;height:2765;visibility:visible;mso-wrap-style:square;v-text-anchor:top" o:gfxdata="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" filled="f" stroked="f" strokeweight=".5pt">
                     <v:textbox>
                       <w:txbxContent>
                         <w:p>
@@ -2342,7 +3827,7 @@
                     </v:textbox>
                   </v:shape>
                 </v:group>
-                <v:shape id="Text Box 15" o:spid="_x0000_s1059" type="#_x0000_t202" style="position:absolute;top:14160;width:6921;height:2765;visibility:visible;mso-wrap-style:square;v-text-anchor:top" o:gfxdata="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" filled="f" stroked="f" strokeweight=".5pt">
+                <v:shape id="Text Box 15" o:spid="_x0000_s1080" type="#_x0000_t202" style="position:absolute;top:14160;width:6921;height:2765;visibility:visible;mso-wrap-style:square;v-text-anchor:top" o:gfxdata="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" filled="f" stroked="f" strokeweight=".5pt">
                   <v:textbox>
                     <w:txbxContent>
                       <w:p>
@@ -2362,11 +3847,11 @@
                     </w:txbxContent>
                   </v:textbox>
                 </v:shape>
-                <v:group id="Group 4" o:spid="_x0000_s1060" style="position:absolute;left:65151;top:8890;width:7981;height:2667" coordsize="7981,2667" o:gfxdata="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">
-                  <v:shape id="Straight Arrow Connector 1" o:spid="_x0000_s1061" type="#_x0000_t32" style="position:absolute;top:1968;width:7981;height:699;rotation:-5;flip:y;visibility:visible;mso-wrap-style:square" o:connectortype="straight" o:gfxdata="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" strokecolor="#4472c4 [3204]" strokeweight="1.5pt">
+                <v:group id="Group 4" o:spid="_x0000_s1081" style="position:absolute;left:65151;top:8890;width:7981;height:2667" coordsize="7981,2667" o:gfxdata="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">
+                  <v:shape id="Straight Arrow Connector 1" o:spid="_x0000_s1082" type="#_x0000_t32" style="position:absolute;top:1968;width:7981;height:699;rotation:-5;flip:y;visibility:visible;mso-wrap-style:square" o:connectortype="straight" o:gfxdata="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" strokecolor="#4472c4 [3204]" strokeweight="1.5pt">
                     <v:stroke endarrow="block" joinstyle="miter"/>
                   </v:shape>
-                  <v:shape id="Text Box 15" o:spid="_x0000_s1062" type="#_x0000_t202" style="position:absolute;width:6921;height:2476;visibility:visible;mso-wrap-style:square;v-text-anchor:top" o:gfxdata="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" filled="f" stroked="f" strokeweight=".5pt">
+                  <v:shape id="Text Box 15" o:spid="_x0000_s1083" type="#_x0000_t202" style="position:absolute;width:6921;height:2476;visibility:visible;mso-wrap-style:square;v-text-anchor:top" o:gfxdata="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" filled="f" stroked="f" strokeweight=".5pt">
                     <v:textbox>
                       <w:txbxContent>
                         <w:p>
@@ -2386,11 +3871,11 @@
                     </v:textbox>
                   </v:shape>
                 </v:group>
-                <v:group id="Group 3" o:spid="_x0000_s1063" style="position:absolute;left:64643;top:16383;width:8492;height:2762" coordsize="8492,2762" o:gfxdata="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">
-                  <v:shape id="Straight Arrow Connector 1" o:spid="_x0000_s1064" type="#_x0000_t32" style="position:absolute;left:635;top:1841;width:7857;height:632;rotation:-5;flip:y;visibility:visible;mso-wrap-style:square" o:connectortype="straight" o:gfxdata="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" strokecolor="#4472c4 [3204]" strokeweight="1.5pt">
+                <v:group id="Group 3" o:spid="_x0000_s1084" style="position:absolute;left:64643;top:16383;width:8492;height:2762" coordsize="8492,2762" o:gfxdata="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">
+                  <v:shape id="Straight Arrow Connector 1" o:spid="_x0000_s1085" type="#_x0000_t32" style="position:absolute;left:635;top:1841;width:7857;height:632;rotation:-5;flip:y;visibility:visible;mso-wrap-style:square" o:connectortype="straight" o:gfxdata="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" strokecolor="#4472c4 [3204]" strokeweight="1.5pt">
                     <v:stroke endarrow="block" joinstyle="miter"/>
                   </v:shape>
-                  <v:shape id="Text Box 15" o:spid="_x0000_s1065" type="#_x0000_t202" style="position:absolute;width:7874;height:2762;visibility:visible;mso-wrap-style:square;v-text-anchor:top" o:gfxdata="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" filled="f" stroked="f" strokeweight=".5pt">
+                  <v:shape id="Text Box 15" o:spid="_x0000_s1086" type="#_x0000_t202" style="position:absolute;width:7874;height:2762;visibility:visible;mso-wrap-style:square;v-text-anchor:top" o:gfxdata="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" filled="f" stroked="f" strokeweight=".5pt">
                     <v:textbox>
                       <w:txbxContent>
                         <w:p>
@@ -2410,11 +3895,11 @@
                     </v:textbox>
                   </v:shape>
                 </v:group>
-                <v:group id="Group 4" o:spid="_x0000_s1066" style="position:absolute;left:65278;top:23368;width:7981;height:2667" coordsize="7981,2667" o:gfxdata="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">
-                  <v:shape id="Straight Arrow Connector 1" o:spid="_x0000_s1067" type="#_x0000_t32" style="position:absolute;top:1968;width:7981;height:699;rotation:-5;flip:y;visibility:visible;mso-wrap-style:square" o:connectortype="straight" o:gfxdata="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" strokecolor="#4472c4 [3204]" strokeweight="1.5pt">
+                <v:group id="Group 4" o:spid="_x0000_s1087" style="position:absolute;left:65278;top:23368;width:7981;height:2667" coordsize="7981,2667" o:gfxdata="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">
+                  <v:shape id="Straight Arrow Connector 1" o:spid="_x0000_s1088" type="#_x0000_t32" style="position:absolute;top:1968;width:7981;height:699;rotation:-5;flip:y;visibility:visible;mso-wrap-style:square" o:connectortype="straight" o:gfxdata="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" strokecolor="#4472c4 [3204]" strokeweight="1.5pt">
                     <v:stroke endarrow="block" joinstyle="miter"/>
                   </v:shape>
-                  <v:shape id="Text Box 15" o:spid="_x0000_s1068" type="#_x0000_t202" style="position:absolute;width:6921;height:2476;visibility:visible;mso-wrap-style:square;v-text-anchor:top" o:gfxdata="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" filled="f" stroked="f" strokeweight=".5pt">
+                  <v:shape id="Text Box 15" o:spid="_x0000_s1089" type="#_x0000_t202" style="position:absolute;width:6921;height:2476;visibility:visible;mso-wrap-style:square;v-text-anchor:top" o:gfxdata="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" filled="f" stroked="f" strokeweight=".5pt">
                     <v:textbox>
                       <w:txbxContent>
                         <w:p>
@@ -2427,24 +3912,18 @@
                             <w:rPr>
                               <w:color w:val="000000" w:themeColor="text1"/>
                             </w:rPr>
-                            <w:t>UART</w:t>
-                          </w:r>
-                          <w:r>
-                            <w:rPr>
-                              <w:color w:val="000000" w:themeColor="text1"/>
-                            </w:rPr>
-                            <w:t xml:space="preserve"> IO</w:t>
+                            <w:t>UART IO</w:t>
                           </w:r>
                         </w:p>
                       </w:txbxContent>
                     </v:textbox>
                   </v:shape>
                 </v:group>
-                <v:group id="Group 4" o:spid="_x0000_s1069" style="position:absolute;left:64643;top:31051;width:7981;height:2668" coordsize="7981,2667" o:gfxdata="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">
-                  <v:shape id="Straight Arrow Connector 1" o:spid="_x0000_s1070" type="#_x0000_t32" style="position:absolute;top:1968;width:7981;height:699;rotation:-5;flip:y;visibility:visible;mso-wrap-style:square" o:connectortype="straight" o:gfxdata="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" strokecolor="#4472c4 [3204]" strokeweight="1.5pt">
+                <v:group id="Group 4" o:spid="_x0000_s1090" style="position:absolute;left:64643;top:31051;width:7981;height:2668" coordsize="7981,2667" o:gfxdata="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">
+                  <v:shape id="Straight Arrow Connector 1" o:spid="_x0000_s1091" type="#_x0000_t32" style="position:absolute;top:1968;width:7981;height:699;rotation:-5;flip:y;visibility:visible;mso-wrap-style:square" o:connectortype="straight" o:gfxdata="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" strokecolor="#4472c4 [3204]" strokeweight="1.5pt">
                     <v:stroke endarrow="block" joinstyle="miter"/>
                   </v:shape>
-                  <v:shape id="Text Box 15" o:spid="_x0000_s1071" type="#_x0000_t202" style="position:absolute;width:6921;height:2476;visibility:visible;mso-wrap-style:square;v-text-anchor:top" o:gfxdata="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" filled="f" stroked="f" strokeweight=".5pt">
+                  <v:shape id="Text Box 15" o:spid="_x0000_s1092" type="#_x0000_t202" style="position:absolute;width:6921;height:2476;visibility:visible;mso-wrap-style:square;v-text-anchor:top" o:gfxdata="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" filled="f" stroked="f" strokeweight=".5pt">
                     <v:textbox>
                       <w:txbxContent>
                         <w:p>
@@ -2457,13 +3936,7 @@
                             <w:rPr>
                               <w:color w:val="000000" w:themeColor="text1"/>
                             </w:rPr>
-                            <w:t>SPI</w:t>
-                          </w:r>
-                          <w:r>
-                            <w:rPr>
-                              <w:color w:val="000000" w:themeColor="text1"/>
-                            </w:rPr>
-                            <w:t xml:space="preserve"> IO</w:t>
+                            <w:t>SPI IO</w:t>
                           </w:r>
                         </w:p>
                       </w:txbxContent>
@@ -2477,7 +3950,7 @@
       </w:r>
     </w:p>
     <w:sectPr>
-      <w:pgSz w:w="12240" w:h="15840"/>
+      <w:pgSz w:w="15840" w:h="12240" w:orient="landscape"/>
       <w:pgMar w:top="1440" w:right="1440" w:bottom="1440" w:left="1440" w:header="720" w:footer="720" w:gutter="0"/>
       <w:cols w:space="720"/>
       <w:docGrid w:linePitch="360"/>

</xml_diff>